<commit_message>
tahak update, cv 5 8
</commit_message>
<xml_diff>
--- a/tahak.docx
+++ b/tahak.docx
@@ -3,6 +3,11 @@
 <w:document xmlns:wpc="http://schemas.microsoft.com/office/word/2010/wordprocessingCanvas" xmlns:cx="http://schemas.microsoft.com/office/drawing/2014/chartex" xmlns:cx1="http://schemas.microsoft.com/office/drawing/2015/9/8/chartex" xmlns:cx2="http://schemas.microsoft.com/office/drawing/2015/10/21/chartex" xmlns:cx3="http://schemas.microsoft.com/office/drawing/2016/5/9/chartex" xmlns:cx4="http://schemas.microsoft.com/office/drawing/2016/5/10/chartex" xmlns:cx5="http://schemas.microsoft.com/office/drawing/2016/5/11/chartex" xmlns:cx6="http://schemas.microsoft.com/office/drawing/2016/5/12/chartex" xmlns:cx7="http://schemas.microsoft.com/office/drawing/2016/5/13/chartex" xmlns:cx8="http://schemas.microsoft.com/office/drawing/2016/5/14/chartex" xmlns:mc="http://schemas.openxmlformats.org/markup-compatibility/2006" xmlns:aink="http://schemas.microsoft.com/office/drawing/2016/ink" xmlns:am3d="http://schemas.microsoft.com/office/drawing/2017/model3d" xmlns:o="urn:schemas-microsoft-com:office:office" xmlns:oel="http://schemas.microsoft.com/office/2019/extlst" xmlns:r="http://schemas.openxmlformats.org/officeDocument/2006/relationships" xmlns:m="http://schemas.openxmlformats.org/officeDocument/2006/math" xmlns:v="urn:schemas-microsoft-com:vml" xmlns:wp14="http://schemas.microsoft.com/office/word/2010/wordprocessingDrawing" xmlns:wp="http://schemas.openxmlformats.org/drawingml/2006/wordprocessingDrawing" xmlns:w10="urn:schemas-microsoft-com:office:word" xmlns:w="http://schemas.openxmlformats.org/wordprocessingml/2006/main" xmlns:w14="http://schemas.microsoft.com/office/word/2010/wordml" xmlns:w15="http://schemas.microsoft.com/office/word/2012/wordml" xmlns:w16cex="http://schemas.microsoft.com/office/word/2018/wordml/cex" xmlns:w16cid="http://schemas.microsoft.com/office/word/2016/wordml/cid" xmlns:w16="http://schemas.microsoft.com/office/word/2018/wordml" xmlns:w16sdtdh="http://schemas.microsoft.com/office/word/2020/wordml/sdtdatahash" xmlns:w16se="http://schemas.microsoft.com/office/word/2015/wordml/symex" xmlns:wpg="http://schemas.microsoft.com/office/word/2010/wordprocessingGroup" xmlns:wpi="http://schemas.microsoft.com/office/word/2010/wordprocessingInk" xmlns:wne="http://schemas.microsoft.com/office/word/2006/wordml" xmlns:wps="http://schemas.microsoft.com/office/word/2010/wordprocessingShape" mc:Ignorable="w14 w15 w16se w16cid w16 w16cex w16sdtdh wp14">
   <w:body>
     <w:p>
+      <w:pPr>
+        <w:rPr>
+          <w:noProof/>
+        </w:rPr>
+      </w:pPr>
       <w:r>
         <w:rPr>
           <w:noProof/>
@@ -10,13 +15,1201 @@
         <mc:AlternateContent>
           <mc:Choice Requires="wps">
             <w:drawing>
-              <wp:anchor distT="45720" distB="45720" distL="114300" distR="114300" simplePos="0" relativeHeight="251661312" behindDoc="0" locked="0" layoutInCell="1" allowOverlap="1" wp14:anchorId="0658C17B" wp14:editId="286A0119">
+              <wp:anchor distT="45720" distB="45720" distL="114300" distR="114300" simplePos="0" relativeHeight="251667456" behindDoc="0" locked="0" layoutInCell="1" allowOverlap="1" wp14:anchorId="48C8C326" wp14:editId="350FF838">
+                <wp:simplePos x="0" y="0"/>
+                <wp:positionH relativeFrom="column">
+                  <wp:posOffset>19050</wp:posOffset>
+                </wp:positionH>
+                <wp:positionV relativeFrom="paragraph">
+                  <wp:posOffset>6438900</wp:posOffset>
+                </wp:positionV>
+                <wp:extent cx="2360930" cy="1404620"/>
+                <wp:effectExtent l="0" t="0" r="22860" b="11430"/>
+                <wp:wrapSquare wrapText="bothSides"/>
+                <wp:docPr id="323197297" name="Textové pole 2"/>
+                <wp:cNvGraphicFramePr>
+                  <a:graphicFrameLocks xmlns:a="http://schemas.openxmlformats.org/drawingml/2006/main"/>
+                </wp:cNvGraphicFramePr>
+                <a:graphic xmlns:a="http://schemas.openxmlformats.org/drawingml/2006/main">
+                  <a:graphicData uri="http://schemas.microsoft.com/office/word/2010/wordprocessingShape">
+                    <wps:wsp>
+                      <wps:cNvSpPr txBox="1">
+                        <a:spLocks noChangeArrowheads="1"/>
+                      </wps:cNvSpPr>
+                      <wps:spPr bwMode="auto">
+                        <a:xfrm>
+                          <a:off x="0" y="0"/>
+                          <a:ext cx="2360930" cy="1404620"/>
+                        </a:xfrm>
+                        <a:prstGeom prst="rect">
+                          <a:avLst/>
+                        </a:prstGeom>
+                        <a:solidFill>
+                          <a:srgbClr val="FFFFFF"/>
+                        </a:solidFill>
+                        <a:ln w="9525">
+                          <a:solidFill>
+                            <a:srgbClr val="000000"/>
+                          </a:solidFill>
+                          <a:miter lim="800000"/>
+                          <a:headEnd/>
+                          <a:tailEnd/>
+                        </a:ln>
+                      </wps:spPr>
+                      <wps:txbx>
+                        <w:txbxContent>
+                          <w:p>
+                            <w:r>
+                              <w:t>Exponenciální tvar Fourierových řad:</w:t>
+                            </w:r>
+                          </w:p>
+                          <w:p>
+                            <w:r>
+                              <w:rPr>
+                                <w:noProof/>
+                              </w:rPr>
+                              <w:drawing>
+                                <wp:inline distT="0" distB="0" distL="0" distR="0" wp14:anchorId="448D94F6" wp14:editId="26AED1F6">
+                                  <wp:extent cx="1323975" cy="439423"/>
+                                  <wp:effectExtent l="0" t="0" r="0" b="0"/>
+                                  <wp:docPr id="546576546" name="Obrázek 1"/>
+                                  <wp:cNvGraphicFramePr>
+                                    <a:graphicFrameLocks xmlns:a="http://schemas.openxmlformats.org/drawingml/2006/main" noChangeAspect="1"/>
+                                  </wp:cNvGraphicFramePr>
+                                  <a:graphic xmlns:a="http://schemas.openxmlformats.org/drawingml/2006/main">
+                                    <a:graphicData uri="http://schemas.openxmlformats.org/drawingml/2006/picture">
+                                      <pic:pic xmlns:pic="http://schemas.openxmlformats.org/drawingml/2006/picture">
+                                        <pic:nvPicPr>
+                                          <pic:cNvPr id="546576546" name=""/>
+                                          <pic:cNvPicPr/>
+                                        </pic:nvPicPr>
+                                        <pic:blipFill>
+                                          <a:blip r:embed="rId5"/>
+                                          <a:stretch>
+                                            <a:fillRect/>
+                                          </a:stretch>
+                                        </pic:blipFill>
+                                        <pic:spPr>
+                                          <a:xfrm>
+                                            <a:off x="0" y="0"/>
+                                            <a:ext cx="1335819" cy="443354"/>
+                                          </a:xfrm>
+                                          <a:prstGeom prst="rect">
+                                            <a:avLst/>
+                                          </a:prstGeom>
+                                        </pic:spPr>
+                                      </pic:pic>
+                                    </a:graphicData>
+                                  </a:graphic>
+                                </wp:inline>
+                              </w:drawing>
+                            </w:r>
+                            <w:r>
+                              <w:rPr>
+                                <w:noProof/>
+                              </w:rPr>
+                              <w:drawing>
+                                <wp:inline distT="0" distB="0" distL="0" distR="0" wp14:anchorId="66937906" wp14:editId="4296B5EB">
+                                  <wp:extent cx="866775" cy="304800"/>
+                                  <wp:effectExtent l="0" t="0" r="9525" b="0"/>
+                                  <wp:docPr id="1297660054" name="Obrázek 1"/>
+                                  <wp:cNvGraphicFramePr>
+                                    <a:graphicFrameLocks xmlns:a="http://schemas.openxmlformats.org/drawingml/2006/main" noChangeAspect="1"/>
+                                  </wp:cNvGraphicFramePr>
+                                  <a:graphic xmlns:a="http://schemas.openxmlformats.org/drawingml/2006/main">
+                                    <a:graphicData uri="http://schemas.openxmlformats.org/drawingml/2006/picture">
+                                      <pic:pic xmlns:pic="http://schemas.openxmlformats.org/drawingml/2006/picture">
+                                        <pic:nvPicPr>
+                                          <pic:cNvPr id="1297660054" name=""/>
+                                          <pic:cNvPicPr/>
+                                        </pic:nvPicPr>
+                                        <pic:blipFill>
+                                          <a:blip r:embed="rId6"/>
+                                          <a:stretch>
+                                            <a:fillRect/>
+                                          </a:stretch>
+                                        </pic:blipFill>
+                                        <pic:spPr>
+                                          <a:xfrm>
+                                            <a:off x="0" y="0"/>
+                                            <a:ext cx="866775" cy="304800"/>
+                                          </a:xfrm>
+                                          <a:prstGeom prst="rect">
+                                            <a:avLst/>
+                                          </a:prstGeom>
+                                        </pic:spPr>
+                                      </pic:pic>
+                                    </a:graphicData>
+                                  </a:graphic>
+                                </wp:inline>
+                              </w:drawing>
+                            </w:r>
+                          </w:p>
+                          <w:p>
+                            <w:r>
+                              <w:rPr>
+                                <w:noProof/>
+                              </w:rPr>
+                              <w:drawing>
+                                <wp:inline distT="0" distB="0" distL="0" distR="0" wp14:anchorId="16B93D4D" wp14:editId="6B3BF1D1">
+                                  <wp:extent cx="2809240" cy="386080"/>
+                                  <wp:effectExtent l="0" t="0" r="0" b="0"/>
+                                  <wp:docPr id="1130202388" name="Obrázek 1"/>
+                                  <wp:cNvGraphicFramePr>
+                                    <a:graphicFrameLocks xmlns:a="http://schemas.openxmlformats.org/drawingml/2006/main" noChangeAspect="1"/>
+                                  </wp:cNvGraphicFramePr>
+                                  <a:graphic xmlns:a="http://schemas.openxmlformats.org/drawingml/2006/main">
+                                    <a:graphicData uri="http://schemas.openxmlformats.org/drawingml/2006/picture">
+                                      <pic:pic xmlns:pic="http://schemas.openxmlformats.org/drawingml/2006/picture">
+                                        <pic:nvPicPr>
+                                          <pic:cNvPr id="1130202388" name=""/>
+                                          <pic:cNvPicPr/>
+                                        </pic:nvPicPr>
+                                        <pic:blipFill>
+                                          <a:blip r:embed="rId7"/>
+                                          <a:stretch>
+                                            <a:fillRect/>
+                                          </a:stretch>
+                                        </pic:blipFill>
+                                        <pic:spPr>
+                                          <a:xfrm>
+                                            <a:off x="0" y="0"/>
+                                            <a:ext cx="2809240" cy="386080"/>
+                                          </a:xfrm>
+                                          <a:prstGeom prst="rect">
+                                            <a:avLst/>
+                                          </a:prstGeom>
+                                        </pic:spPr>
+                                      </pic:pic>
+                                    </a:graphicData>
+                                  </a:graphic>
+                                </wp:inline>
+                              </w:drawing>
+                            </w:r>
+                          </w:p>
+                        </w:txbxContent>
+                      </wps:txbx>
+                      <wps:bodyPr rot="0" vert="horz" wrap="square" lIns="91440" tIns="45720" rIns="91440" bIns="45720" anchor="t" anchorCtr="0">
+                        <a:spAutoFit/>
+                      </wps:bodyPr>
+                    </wps:wsp>
+                  </a:graphicData>
+                </a:graphic>
+                <wp14:sizeRelH relativeFrom="margin">
+                  <wp14:pctWidth>40000</wp14:pctWidth>
+                </wp14:sizeRelH>
+                <wp14:sizeRelV relativeFrom="margin">
+                  <wp14:pctHeight>20000</wp14:pctHeight>
+                </wp14:sizeRelV>
+              </wp:anchor>
+            </w:drawing>
+          </mc:Choice>
+          <mc:Fallback>
+            <w:pict>
+              <v:shapetype w14:anchorId="48C8C326" id="_x0000_t202" coordsize="21600,21600" o:spt="202" path="m,l,21600r21600,l21600,xe">
+                <v:stroke joinstyle="miter"/>
+                <v:path gradientshapeok="t" o:connecttype="rect"/>
+              </v:shapetype>
+              <v:shape id="Textové pole 2" o:spid="_x0000_s1026" type="#_x0000_t202" style="position:absolute;margin-left:1.5pt;margin-top:507pt;width:185.9pt;height:110.6pt;z-index:251667456;visibility:visible;mso-wrap-style:square;mso-width-percent:400;mso-height-percent:200;mso-wrap-distance-left:9pt;mso-wrap-distance-top:3.6pt;mso-wrap-distance-right:9pt;mso-wrap-distance-bottom:3.6pt;mso-position-horizontal:absolute;mso-position-horizontal-relative:text;mso-position-vertical:absolute;mso-position-vertical-relative:text;mso-width-percent:400;mso-height-percent:200;mso-width-relative:margin;mso-height-relative:margin;v-text-anchor:top" o:gfxdata="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">
+                <v:textbox style="mso-fit-shape-to-text:t">
+                  <w:txbxContent>
+                    <w:p>
+                      <w:r>
+                        <w:t>Exponenciální tvar Fourierových řad:</w:t>
+                      </w:r>
+                    </w:p>
+                    <w:p>
+                      <w:r>
+                        <w:rPr>
+                          <w:noProof/>
+                        </w:rPr>
+                        <w:drawing>
+                          <wp:inline distT="0" distB="0" distL="0" distR="0" wp14:anchorId="448D94F6" wp14:editId="26AED1F6">
+                            <wp:extent cx="1323975" cy="439423"/>
+                            <wp:effectExtent l="0" t="0" r="0" b="0"/>
+                            <wp:docPr id="546576546" name="Obrázek 1"/>
+                            <wp:cNvGraphicFramePr>
+                              <a:graphicFrameLocks xmlns:a="http://schemas.openxmlformats.org/drawingml/2006/main" noChangeAspect="1"/>
+                            </wp:cNvGraphicFramePr>
+                            <a:graphic xmlns:a="http://schemas.openxmlformats.org/drawingml/2006/main">
+                              <a:graphicData uri="http://schemas.openxmlformats.org/drawingml/2006/picture">
+                                <pic:pic xmlns:pic="http://schemas.openxmlformats.org/drawingml/2006/picture">
+                                  <pic:nvPicPr>
+                                    <pic:cNvPr id="546576546" name=""/>
+                                    <pic:cNvPicPr/>
+                                  </pic:nvPicPr>
+                                  <pic:blipFill>
+                                    <a:blip r:embed="rId5"/>
+                                    <a:stretch>
+                                      <a:fillRect/>
+                                    </a:stretch>
+                                  </pic:blipFill>
+                                  <pic:spPr>
+                                    <a:xfrm>
+                                      <a:off x="0" y="0"/>
+                                      <a:ext cx="1335819" cy="443354"/>
+                                    </a:xfrm>
+                                    <a:prstGeom prst="rect">
+                                      <a:avLst/>
+                                    </a:prstGeom>
+                                  </pic:spPr>
+                                </pic:pic>
+                              </a:graphicData>
+                            </a:graphic>
+                          </wp:inline>
+                        </w:drawing>
+                      </w:r>
+                      <w:r>
+                        <w:rPr>
+                          <w:noProof/>
+                        </w:rPr>
+                        <w:drawing>
+                          <wp:inline distT="0" distB="0" distL="0" distR="0" wp14:anchorId="66937906" wp14:editId="4296B5EB">
+                            <wp:extent cx="866775" cy="304800"/>
+                            <wp:effectExtent l="0" t="0" r="9525" b="0"/>
+                            <wp:docPr id="1297660054" name="Obrázek 1"/>
+                            <wp:cNvGraphicFramePr>
+                              <a:graphicFrameLocks xmlns:a="http://schemas.openxmlformats.org/drawingml/2006/main" noChangeAspect="1"/>
+                            </wp:cNvGraphicFramePr>
+                            <a:graphic xmlns:a="http://schemas.openxmlformats.org/drawingml/2006/main">
+                              <a:graphicData uri="http://schemas.openxmlformats.org/drawingml/2006/picture">
+                                <pic:pic xmlns:pic="http://schemas.openxmlformats.org/drawingml/2006/picture">
+                                  <pic:nvPicPr>
+                                    <pic:cNvPr id="1297660054" name=""/>
+                                    <pic:cNvPicPr/>
+                                  </pic:nvPicPr>
+                                  <pic:blipFill>
+                                    <a:blip r:embed="rId6"/>
+                                    <a:stretch>
+                                      <a:fillRect/>
+                                    </a:stretch>
+                                  </pic:blipFill>
+                                  <pic:spPr>
+                                    <a:xfrm>
+                                      <a:off x="0" y="0"/>
+                                      <a:ext cx="866775" cy="304800"/>
+                                    </a:xfrm>
+                                    <a:prstGeom prst="rect">
+                                      <a:avLst/>
+                                    </a:prstGeom>
+                                  </pic:spPr>
+                                </pic:pic>
+                              </a:graphicData>
+                            </a:graphic>
+                          </wp:inline>
+                        </w:drawing>
+                      </w:r>
+                    </w:p>
+                    <w:p>
+                      <w:r>
+                        <w:rPr>
+                          <w:noProof/>
+                        </w:rPr>
+                        <w:drawing>
+                          <wp:inline distT="0" distB="0" distL="0" distR="0" wp14:anchorId="16B93D4D" wp14:editId="6B3BF1D1">
+                            <wp:extent cx="2809240" cy="386080"/>
+                            <wp:effectExtent l="0" t="0" r="0" b="0"/>
+                            <wp:docPr id="1130202388" name="Obrázek 1"/>
+                            <wp:cNvGraphicFramePr>
+                              <a:graphicFrameLocks xmlns:a="http://schemas.openxmlformats.org/drawingml/2006/main" noChangeAspect="1"/>
+                            </wp:cNvGraphicFramePr>
+                            <a:graphic xmlns:a="http://schemas.openxmlformats.org/drawingml/2006/main">
+                              <a:graphicData uri="http://schemas.openxmlformats.org/drawingml/2006/picture">
+                                <pic:pic xmlns:pic="http://schemas.openxmlformats.org/drawingml/2006/picture">
+                                  <pic:nvPicPr>
+                                    <pic:cNvPr id="1130202388" name=""/>
+                                    <pic:cNvPicPr/>
+                                  </pic:nvPicPr>
+                                  <pic:blipFill>
+                                    <a:blip r:embed="rId7"/>
+                                    <a:stretch>
+                                      <a:fillRect/>
+                                    </a:stretch>
+                                  </pic:blipFill>
+                                  <pic:spPr>
+                                    <a:xfrm>
+                                      <a:off x="0" y="0"/>
+                                      <a:ext cx="2809240" cy="386080"/>
+                                    </a:xfrm>
+                                    <a:prstGeom prst="rect">
+                                      <a:avLst/>
+                                    </a:prstGeom>
+                                  </pic:spPr>
+                                </pic:pic>
+                              </a:graphicData>
+                            </a:graphic>
+                          </wp:inline>
+                        </w:drawing>
+                      </w:r>
+                    </w:p>
+                  </w:txbxContent>
+                </v:textbox>
+                <w10:wrap type="square"/>
+              </v:shape>
+            </w:pict>
+          </mc:Fallback>
+        </mc:AlternateContent>
+      </w:r>
+      <w:r>
+        <w:rPr>
+          <w:noProof/>
+        </w:rPr>
+        <mc:AlternateContent>
+          <mc:Choice Requires="wps">
+            <w:drawing>
+              <wp:anchor distT="45720" distB="45720" distL="114300" distR="114300" simplePos="0" relativeHeight="251663360" behindDoc="0" locked="0" layoutInCell="1" allowOverlap="1" wp14:anchorId="26D28CA1" wp14:editId="0107601E">
                 <wp:simplePos x="0" y="0"/>
                 <wp:positionH relativeFrom="margin">
-                  <wp:posOffset>3626485</wp:posOffset>
+                  <wp:posOffset>2496820</wp:posOffset>
                 </wp:positionH>
                 <wp:positionV relativeFrom="paragraph">
-                  <wp:posOffset>3962400</wp:posOffset>
+                  <wp:posOffset>4758055</wp:posOffset>
+                </wp:positionV>
+                <wp:extent cx="2360930" cy="1404620"/>
+                <wp:effectExtent l="0" t="0" r="24130" b="22860"/>
+                <wp:wrapSquare wrapText="bothSides"/>
+                <wp:docPr id="304539231" name="Textové pole 2"/>
+                <wp:cNvGraphicFramePr>
+                  <a:graphicFrameLocks xmlns:a="http://schemas.openxmlformats.org/drawingml/2006/main"/>
+                </wp:cNvGraphicFramePr>
+                <a:graphic xmlns:a="http://schemas.openxmlformats.org/drawingml/2006/main">
+                  <a:graphicData uri="http://schemas.microsoft.com/office/word/2010/wordprocessingShape">
+                    <wps:wsp>
+                      <wps:cNvSpPr txBox="1">
+                        <a:spLocks noChangeArrowheads="1"/>
+                      </wps:cNvSpPr>
+                      <wps:spPr bwMode="auto">
+                        <a:xfrm>
+                          <a:off x="0" y="0"/>
+                          <a:ext cx="2360930" cy="1404620"/>
+                        </a:xfrm>
+                        <a:prstGeom prst="rect">
+                          <a:avLst/>
+                        </a:prstGeom>
+                        <a:solidFill>
+                          <a:srgbClr val="FFFFFF"/>
+                        </a:solidFill>
+                        <a:ln w="9525">
+                          <a:solidFill>
+                            <a:srgbClr val="000000"/>
+                          </a:solidFill>
+                          <a:miter lim="800000"/>
+                          <a:headEnd/>
+                          <a:tailEnd/>
+                        </a:ln>
+                      </wps:spPr>
+                      <wps:txbx>
+                        <w:txbxContent>
+                          <w:p>
+                            <w:r>
+                              <w:t xml:space="preserve">Jednotkový impuls: </w:t>
+                            </w:r>
+                            <w:r>
+                              <w:rPr>
+                                <w:rFonts w:cstheme="minorHAnsi"/>
+                              </w:rPr>
+                              <w:t>δ</w:t>
+                            </w:r>
+                            <w:r>
+                              <w:t>[n]</w:t>
+                            </w:r>
+                            <w:r>
+                              <w:t xml:space="preserve"> = u[n] – u[n-1]</w:t>
+                            </w:r>
+                          </w:p>
+                          <w:p>
+                            <w:r>
+                              <w:t>Jednotkový skok: u[n]</w:t>
+                            </w:r>
+                            <w:r>
+                              <w:t xml:space="preserve">, </w:t>
+                            </w:r>
+                            <w:r>
+                              <w:rPr>
+                                <w:noProof/>
+                              </w:rPr>
+                              <w:drawing>
+                                <wp:inline distT="0" distB="0" distL="0" distR="0" wp14:anchorId="23F260AE" wp14:editId="55975886">
+                                  <wp:extent cx="695325" cy="339850"/>
+                                  <wp:effectExtent l="0" t="0" r="0" b="3175"/>
+                                  <wp:docPr id="951208673" name="Obrázek 951208673"/>
+                                  <wp:cNvGraphicFramePr>
+                                    <a:graphicFrameLocks xmlns:a="http://schemas.openxmlformats.org/drawingml/2006/main" noChangeAspect="1"/>
+                                  </wp:cNvGraphicFramePr>
+                                  <a:graphic xmlns:a="http://schemas.openxmlformats.org/drawingml/2006/main">
+                                    <a:graphicData uri="http://schemas.openxmlformats.org/drawingml/2006/picture">
+                                      <pic:pic xmlns:pic="http://schemas.openxmlformats.org/drawingml/2006/picture">
+                                        <pic:nvPicPr>
+                                          <pic:cNvPr id="714253280" name=""/>
+                                          <pic:cNvPicPr/>
+                                        </pic:nvPicPr>
+                                        <pic:blipFill>
+                                          <a:blip r:embed="rId8"/>
+                                          <a:stretch>
+                                            <a:fillRect/>
+                                          </a:stretch>
+                                        </pic:blipFill>
+                                        <pic:spPr>
+                                          <a:xfrm>
+                                            <a:off x="0" y="0"/>
+                                            <a:ext cx="703471" cy="343831"/>
+                                          </a:xfrm>
+                                          <a:prstGeom prst="rect">
+                                            <a:avLst/>
+                                          </a:prstGeom>
+                                        </pic:spPr>
+                                      </pic:pic>
+                                    </a:graphicData>
+                                  </a:graphic>
+                                </wp:inline>
+                              </w:drawing>
+                            </w:r>
+                          </w:p>
+                          <w:p>
+                            <w:r>
+                              <w:t xml:space="preserve">AD převod: </w:t>
+                            </w:r>
+                            <w:r>
+                              <w:rPr>
+                                <w:noProof/>
+                              </w:rPr>
+                              <w:drawing>
+                                <wp:inline distT="0" distB="0" distL="0" distR="0" wp14:anchorId="20F4882D" wp14:editId="15300CF3">
+                                  <wp:extent cx="2867025" cy="352057"/>
+                                  <wp:effectExtent l="0" t="0" r="0" b="0"/>
+                                  <wp:docPr id="62456923" name="Obrázek 62456923"/>
+                                  <wp:cNvGraphicFramePr>
+                                    <a:graphicFrameLocks xmlns:a="http://schemas.openxmlformats.org/drawingml/2006/main" noChangeAspect="1"/>
+                                  </wp:cNvGraphicFramePr>
+                                  <a:graphic xmlns:a="http://schemas.openxmlformats.org/drawingml/2006/main">
+                                    <a:graphicData uri="http://schemas.openxmlformats.org/drawingml/2006/picture">
+                                      <pic:pic xmlns:pic="http://schemas.openxmlformats.org/drawingml/2006/picture">
+                                        <pic:nvPicPr>
+                                          <pic:cNvPr id="254552131" name=""/>
+                                          <pic:cNvPicPr/>
+                                        </pic:nvPicPr>
+                                        <pic:blipFill>
+                                          <a:blip r:embed="rId9"/>
+                                          <a:stretch>
+                                            <a:fillRect/>
+                                          </a:stretch>
+                                        </pic:blipFill>
+                                        <pic:spPr>
+                                          <a:xfrm>
+                                            <a:off x="0" y="0"/>
+                                            <a:ext cx="3006982" cy="369243"/>
+                                          </a:xfrm>
+                                          <a:prstGeom prst="rect">
+                                            <a:avLst/>
+                                          </a:prstGeom>
+                                        </pic:spPr>
+                                      </pic:pic>
+                                    </a:graphicData>
+                                  </a:graphic>
+                                </wp:inline>
+                              </w:drawing>
+                            </w:r>
+                          </w:p>
+                        </w:txbxContent>
+                      </wps:txbx>
+                      <wps:bodyPr rot="0" vert="horz" wrap="square" lIns="91440" tIns="45720" rIns="91440" bIns="45720" anchor="t" anchorCtr="0">
+                        <a:spAutoFit/>
+                      </wps:bodyPr>
+                    </wps:wsp>
+                  </a:graphicData>
+                </a:graphic>
+                <wp14:sizeRelH relativeFrom="margin">
+                  <wp14:pctWidth>40000</wp14:pctWidth>
+                </wp14:sizeRelH>
+                <wp14:sizeRelV relativeFrom="margin">
+                  <wp14:pctHeight>20000</wp14:pctHeight>
+                </wp14:sizeRelV>
+              </wp:anchor>
+            </w:drawing>
+          </mc:Choice>
+          <mc:Fallback>
+            <w:pict>
+              <v:shape w14:anchorId="26D28CA1" id="_x0000_s1027" type="#_x0000_t202" style="position:absolute;margin-left:196.6pt;margin-top:374.65pt;width:185.9pt;height:110.6pt;z-index:251663360;visibility:visible;mso-wrap-style:square;mso-width-percent:400;mso-height-percent:200;mso-wrap-distance-left:9pt;mso-wrap-distance-top:3.6pt;mso-wrap-distance-right:9pt;mso-wrap-distance-bottom:3.6pt;mso-position-horizontal:absolute;mso-position-horizontal-relative:margin;mso-position-vertical:absolute;mso-position-vertical-relative:text;mso-width-percent:400;mso-height-percent:200;mso-width-relative:margin;mso-height-relative:margin;v-text-anchor:top" o:gfxdata="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">
+                <v:textbox style="mso-fit-shape-to-text:t">
+                  <w:txbxContent>
+                    <w:p>
+                      <w:r>
+                        <w:t xml:space="preserve">Jednotkový impuls: </w:t>
+                      </w:r>
+                      <w:r>
+                        <w:rPr>
+                          <w:rFonts w:cstheme="minorHAnsi"/>
+                        </w:rPr>
+                        <w:t>δ</w:t>
+                      </w:r>
+                      <w:r>
+                        <w:t>[n]</w:t>
+                      </w:r>
+                      <w:r>
+                        <w:t xml:space="preserve"> = u[n] – u[n-1]</w:t>
+                      </w:r>
+                    </w:p>
+                    <w:p>
+                      <w:r>
+                        <w:t>Jednotkový skok: u[n]</w:t>
+                      </w:r>
+                      <w:r>
+                        <w:t xml:space="preserve">, </w:t>
+                      </w:r>
+                      <w:r>
+                        <w:rPr>
+                          <w:noProof/>
+                        </w:rPr>
+                        <w:drawing>
+                          <wp:inline distT="0" distB="0" distL="0" distR="0" wp14:anchorId="23F260AE" wp14:editId="55975886">
+                            <wp:extent cx="695325" cy="339850"/>
+                            <wp:effectExtent l="0" t="0" r="0" b="3175"/>
+                            <wp:docPr id="951208673" name="Obrázek 951208673"/>
+                            <wp:cNvGraphicFramePr>
+                              <a:graphicFrameLocks xmlns:a="http://schemas.openxmlformats.org/drawingml/2006/main" noChangeAspect="1"/>
+                            </wp:cNvGraphicFramePr>
+                            <a:graphic xmlns:a="http://schemas.openxmlformats.org/drawingml/2006/main">
+                              <a:graphicData uri="http://schemas.openxmlformats.org/drawingml/2006/picture">
+                                <pic:pic xmlns:pic="http://schemas.openxmlformats.org/drawingml/2006/picture">
+                                  <pic:nvPicPr>
+                                    <pic:cNvPr id="714253280" name=""/>
+                                    <pic:cNvPicPr/>
+                                  </pic:nvPicPr>
+                                  <pic:blipFill>
+                                    <a:blip r:embed="rId8"/>
+                                    <a:stretch>
+                                      <a:fillRect/>
+                                    </a:stretch>
+                                  </pic:blipFill>
+                                  <pic:spPr>
+                                    <a:xfrm>
+                                      <a:off x="0" y="0"/>
+                                      <a:ext cx="703471" cy="343831"/>
+                                    </a:xfrm>
+                                    <a:prstGeom prst="rect">
+                                      <a:avLst/>
+                                    </a:prstGeom>
+                                  </pic:spPr>
+                                </pic:pic>
+                              </a:graphicData>
+                            </a:graphic>
+                          </wp:inline>
+                        </w:drawing>
+                      </w:r>
+                    </w:p>
+                    <w:p>
+                      <w:r>
+                        <w:t xml:space="preserve">AD převod: </w:t>
+                      </w:r>
+                      <w:r>
+                        <w:rPr>
+                          <w:noProof/>
+                        </w:rPr>
+                        <w:drawing>
+                          <wp:inline distT="0" distB="0" distL="0" distR="0" wp14:anchorId="20F4882D" wp14:editId="15300CF3">
+                            <wp:extent cx="2867025" cy="352057"/>
+                            <wp:effectExtent l="0" t="0" r="0" b="0"/>
+                            <wp:docPr id="62456923" name="Obrázek 62456923"/>
+                            <wp:cNvGraphicFramePr>
+                              <a:graphicFrameLocks xmlns:a="http://schemas.openxmlformats.org/drawingml/2006/main" noChangeAspect="1"/>
+                            </wp:cNvGraphicFramePr>
+                            <a:graphic xmlns:a="http://schemas.openxmlformats.org/drawingml/2006/main">
+                              <a:graphicData uri="http://schemas.openxmlformats.org/drawingml/2006/picture">
+                                <pic:pic xmlns:pic="http://schemas.openxmlformats.org/drawingml/2006/picture">
+                                  <pic:nvPicPr>
+                                    <pic:cNvPr id="254552131" name=""/>
+                                    <pic:cNvPicPr/>
+                                  </pic:nvPicPr>
+                                  <pic:blipFill>
+                                    <a:blip r:embed="rId9"/>
+                                    <a:stretch>
+                                      <a:fillRect/>
+                                    </a:stretch>
+                                  </pic:blipFill>
+                                  <pic:spPr>
+                                    <a:xfrm>
+                                      <a:off x="0" y="0"/>
+                                      <a:ext cx="3006982" cy="369243"/>
+                                    </a:xfrm>
+                                    <a:prstGeom prst="rect">
+                                      <a:avLst/>
+                                    </a:prstGeom>
+                                  </pic:spPr>
+                                </pic:pic>
+                              </a:graphicData>
+                            </a:graphic>
+                          </wp:inline>
+                        </w:drawing>
+                      </w:r>
+                    </w:p>
+                  </w:txbxContent>
+                </v:textbox>
+                <w10:wrap type="square" anchorx="margin"/>
+              </v:shape>
+            </w:pict>
+          </mc:Fallback>
+        </mc:AlternateContent>
+      </w:r>
+      <w:r>
+        <w:rPr>
+          <w:noProof/>
+        </w:rPr>
+        <mc:AlternateContent>
+          <mc:Choice Requires="wps">
+            <w:drawing>
+              <wp:anchor distT="45720" distB="45720" distL="114300" distR="114300" simplePos="0" relativeHeight="251665408" behindDoc="0" locked="0" layoutInCell="1" allowOverlap="1" wp14:anchorId="35D60621" wp14:editId="6DBFC764">
+                <wp:simplePos x="0" y="0"/>
+                <wp:positionH relativeFrom="margin">
+                  <wp:align>right</wp:align>
+                </wp:positionH>
+                <wp:positionV relativeFrom="paragraph">
+                  <wp:posOffset>4733290</wp:posOffset>
+                </wp:positionV>
+                <wp:extent cx="2019300" cy="1404620"/>
+                <wp:effectExtent l="0" t="0" r="19050" b="12065"/>
+                <wp:wrapSquare wrapText="bothSides"/>
+                <wp:docPr id="1428486587" name="Textové pole 2"/>
+                <wp:cNvGraphicFramePr>
+                  <a:graphicFrameLocks xmlns:a="http://schemas.openxmlformats.org/drawingml/2006/main"/>
+                </wp:cNvGraphicFramePr>
+                <a:graphic xmlns:a="http://schemas.openxmlformats.org/drawingml/2006/main">
+                  <a:graphicData uri="http://schemas.microsoft.com/office/word/2010/wordprocessingShape">
+                    <wps:wsp>
+                      <wps:cNvSpPr txBox="1">
+                        <a:spLocks noChangeArrowheads="1"/>
+                      </wps:cNvSpPr>
+                      <wps:spPr bwMode="auto">
+                        <a:xfrm>
+                          <a:off x="0" y="0"/>
+                          <a:ext cx="2019300" cy="1404620"/>
+                        </a:xfrm>
+                        <a:prstGeom prst="rect">
+                          <a:avLst/>
+                        </a:prstGeom>
+                        <a:solidFill>
+                          <a:srgbClr val="FFFFFF"/>
+                        </a:solidFill>
+                        <a:ln w="9525">
+                          <a:solidFill>
+                            <a:srgbClr val="000000"/>
+                          </a:solidFill>
+                          <a:miter lim="800000"/>
+                          <a:headEnd/>
+                          <a:tailEnd/>
+                        </a:ln>
+                      </wps:spPr>
+                      <wps:txbx>
+                        <w:txbxContent>
+                          <w:p>
+                            <w:r>
+                              <w:t xml:space="preserve">Zpětná derivace: </w:t>
+                            </w:r>
+                            <w:r>
+                              <w:rPr>
+                                <w:noProof/>
+                              </w:rPr>
+                              <w:drawing>
+                                <wp:inline distT="0" distB="0" distL="0" distR="0" wp14:anchorId="3B40ECF6" wp14:editId="1AB59202">
+                                  <wp:extent cx="1428750" cy="232588"/>
+                                  <wp:effectExtent l="0" t="0" r="0" b="0"/>
+                                  <wp:docPr id="45699513" name="Obrázek 45699513"/>
+                                  <wp:cNvGraphicFramePr>
+                                    <a:graphicFrameLocks xmlns:a="http://schemas.openxmlformats.org/drawingml/2006/main" noChangeAspect="1"/>
+                                  </wp:cNvGraphicFramePr>
+                                  <a:graphic xmlns:a="http://schemas.openxmlformats.org/drawingml/2006/main">
+                                    <a:graphicData uri="http://schemas.openxmlformats.org/drawingml/2006/picture">
+                                      <pic:pic xmlns:pic="http://schemas.openxmlformats.org/drawingml/2006/picture">
+                                        <pic:nvPicPr>
+                                          <pic:cNvPr id="168104275" name=""/>
+                                          <pic:cNvPicPr/>
+                                        </pic:nvPicPr>
+                                        <pic:blipFill>
+                                          <a:blip r:embed="rId10"/>
+                                          <a:stretch>
+                                            <a:fillRect/>
+                                          </a:stretch>
+                                        </pic:blipFill>
+                                        <pic:spPr>
+                                          <a:xfrm>
+                                            <a:off x="0" y="0"/>
+                                            <a:ext cx="1474758" cy="240078"/>
+                                          </a:xfrm>
+                                          <a:prstGeom prst="rect">
+                                            <a:avLst/>
+                                          </a:prstGeom>
+                                        </pic:spPr>
+                                      </pic:pic>
+                                    </a:graphicData>
+                                  </a:graphic>
+                                </wp:inline>
+                              </w:drawing>
+                            </w:r>
+                          </w:p>
+                          <w:p>
+                            <w:r>
+                              <w:t>Dopředná derivace:</w:t>
+                            </w:r>
+                          </w:p>
+                          <w:p>
+                            <w:r>
+                              <w:rPr>
+                                <w:noProof/>
+                              </w:rPr>
+                              <w:drawing>
+                                <wp:inline distT="0" distB="0" distL="0" distR="0" wp14:anchorId="272EE132" wp14:editId="474DE01A">
+                                  <wp:extent cx="1666875" cy="217795"/>
+                                  <wp:effectExtent l="0" t="0" r="0" b="0"/>
+                                  <wp:docPr id="905741071" name="Obrázek 905741071"/>
+                                  <wp:cNvGraphicFramePr>
+                                    <a:graphicFrameLocks xmlns:a="http://schemas.openxmlformats.org/drawingml/2006/main" noChangeAspect="1"/>
+                                  </wp:cNvGraphicFramePr>
+                                  <a:graphic xmlns:a="http://schemas.openxmlformats.org/drawingml/2006/main">
+                                    <a:graphicData uri="http://schemas.openxmlformats.org/drawingml/2006/picture">
+                                      <pic:pic xmlns:pic="http://schemas.openxmlformats.org/drawingml/2006/picture">
+                                        <pic:nvPicPr>
+                                          <pic:cNvPr id="691961760" name=""/>
+                                          <pic:cNvPicPr/>
+                                        </pic:nvPicPr>
+                                        <pic:blipFill>
+                                          <a:blip r:embed="rId11"/>
+                                          <a:stretch>
+                                            <a:fillRect/>
+                                          </a:stretch>
+                                        </pic:blipFill>
+                                        <pic:spPr>
+                                          <a:xfrm>
+                                            <a:off x="0" y="0"/>
+                                            <a:ext cx="1686232" cy="220324"/>
+                                          </a:xfrm>
+                                          <a:prstGeom prst="rect">
+                                            <a:avLst/>
+                                          </a:prstGeom>
+                                        </pic:spPr>
+                                      </pic:pic>
+                                    </a:graphicData>
+                                  </a:graphic>
+                                </wp:inline>
+                              </w:drawing>
+                            </w:r>
+                          </w:p>
+                          <w:p>
+                            <w:r>
+                              <w:t>Střední hodnota:</w:t>
+                            </w:r>
+                          </w:p>
+                          <w:p>
+                            <w:r>
+                              <w:rPr>
+                                <w:noProof/>
+                              </w:rPr>
+                              <w:drawing>
+                                <wp:inline distT="0" distB="0" distL="0" distR="0" wp14:anchorId="5D07B333" wp14:editId="3F67B54F">
+                                  <wp:extent cx="1064777" cy="447675"/>
+                                  <wp:effectExtent l="0" t="0" r="2540" b="0"/>
+                                  <wp:docPr id="51358665" name="Obrázek 51358665"/>
+                                  <wp:cNvGraphicFramePr>
+                                    <a:graphicFrameLocks xmlns:a="http://schemas.openxmlformats.org/drawingml/2006/main" noChangeAspect="1"/>
+                                  </wp:cNvGraphicFramePr>
+                                  <a:graphic xmlns:a="http://schemas.openxmlformats.org/drawingml/2006/main">
+                                    <a:graphicData uri="http://schemas.openxmlformats.org/drawingml/2006/picture">
+                                      <pic:pic xmlns:pic="http://schemas.openxmlformats.org/drawingml/2006/picture">
+                                        <pic:nvPicPr>
+                                          <pic:cNvPr id="1055730750" name=""/>
+                                          <pic:cNvPicPr/>
+                                        </pic:nvPicPr>
+                                        <pic:blipFill>
+                                          <a:blip r:embed="rId12"/>
+                                          <a:stretch>
+                                            <a:fillRect/>
+                                          </a:stretch>
+                                        </pic:blipFill>
+                                        <pic:spPr>
+                                          <a:xfrm>
+                                            <a:off x="0" y="0"/>
+                                            <a:ext cx="1073918" cy="451518"/>
+                                          </a:xfrm>
+                                          <a:prstGeom prst="rect">
+                                            <a:avLst/>
+                                          </a:prstGeom>
+                                        </pic:spPr>
+                                      </pic:pic>
+                                    </a:graphicData>
+                                  </a:graphic>
+                                </wp:inline>
+                              </w:drawing>
+                            </w:r>
+                          </w:p>
+                          <w:p>
+                            <w:r>
+                              <w:t>Energie:</w:t>
+                            </w:r>
+                          </w:p>
+                          <w:p>
+                            <w:r>
+                              <w:rPr>
+                                <w:noProof/>
+                              </w:rPr>
+                              <w:drawing>
+                                <wp:inline distT="0" distB="0" distL="0" distR="0" wp14:anchorId="46790B61" wp14:editId="75F7AC6B">
+                                  <wp:extent cx="876300" cy="457577"/>
+                                  <wp:effectExtent l="0" t="0" r="0" b="0"/>
+                                  <wp:docPr id="533235095" name="Obrázek 533235095"/>
+                                  <wp:cNvGraphicFramePr>
+                                    <a:graphicFrameLocks xmlns:a="http://schemas.openxmlformats.org/drawingml/2006/main" noChangeAspect="1"/>
+                                  </wp:cNvGraphicFramePr>
+                                  <a:graphic xmlns:a="http://schemas.openxmlformats.org/drawingml/2006/main">
+                                    <a:graphicData uri="http://schemas.openxmlformats.org/drawingml/2006/picture">
+                                      <pic:pic xmlns:pic="http://schemas.openxmlformats.org/drawingml/2006/picture">
+                                        <pic:nvPicPr>
+                                          <pic:cNvPr id="2080785137" name=""/>
+                                          <pic:cNvPicPr/>
+                                        </pic:nvPicPr>
+                                        <pic:blipFill>
+                                          <a:blip r:embed="rId13"/>
+                                          <a:stretch>
+                                            <a:fillRect/>
+                                          </a:stretch>
+                                        </pic:blipFill>
+                                        <pic:spPr>
+                                          <a:xfrm>
+                                            <a:off x="0" y="0"/>
+                                            <a:ext cx="886909" cy="463117"/>
+                                          </a:xfrm>
+                                          <a:prstGeom prst="rect">
+                                            <a:avLst/>
+                                          </a:prstGeom>
+                                        </pic:spPr>
+                                      </pic:pic>
+                                    </a:graphicData>
+                                  </a:graphic>
+                                </wp:inline>
+                              </w:drawing>
+                            </w:r>
+                          </w:p>
+                          <w:p>
+                            <w:r>
+                              <w:t>Výkon:</w:t>
+                            </w:r>
+                          </w:p>
+                          <w:p>
+                            <w:r>
+                              <w:rPr>
+                                <w:noProof/>
+                              </w:rPr>
+                              <w:drawing>
+                                <wp:inline distT="0" distB="0" distL="0" distR="0" wp14:anchorId="2C5AE22F" wp14:editId="5B2F5A2D">
+                                  <wp:extent cx="942975" cy="425320"/>
+                                  <wp:effectExtent l="0" t="0" r="0" b="0"/>
+                                  <wp:docPr id="303378299" name="Obrázek 303378299"/>
+                                  <wp:cNvGraphicFramePr>
+                                    <a:graphicFrameLocks xmlns:a="http://schemas.openxmlformats.org/drawingml/2006/main" noChangeAspect="1"/>
+                                  </wp:cNvGraphicFramePr>
+                                  <a:graphic xmlns:a="http://schemas.openxmlformats.org/drawingml/2006/main">
+                                    <a:graphicData uri="http://schemas.openxmlformats.org/drawingml/2006/picture">
+                                      <pic:pic xmlns:pic="http://schemas.openxmlformats.org/drawingml/2006/picture">
+                                        <pic:nvPicPr>
+                                          <pic:cNvPr id="2114217269" name=""/>
+                                          <pic:cNvPicPr/>
+                                        </pic:nvPicPr>
+                                        <pic:blipFill>
+                                          <a:blip r:embed="rId14"/>
+                                          <a:stretch>
+                                            <a:fillRect/>
+                                          </a:stretch>
+                                        </pic:blipFill>
+                                        <pic:spPr>
+                                          <a:xfrm>
+                                            <a:off x="0" y="0"/>
+                                            <a:ext cx="955423" cy="430935"/>
+                                          </a:xfrm>
+                                          <a:prstGeom prst="rect">
+                                            <a:avLst/>
+                                          </a:prstGeom>
+                                        </pic:spPr>
+                                      </pic:pic>
+                                    </a:graphicData>
+                                  </a:graphic>
+                                </wp:inline>
+                              </w:drawing>
+                            </w:r>
+                          </w:p>
+                        </w:txbxContent>
+                      </wps:txbx>
+                      <wps:bodyPr rot="0" vert="horz" wrap="square" lIns="91440" tIns="45720" rIns="91440" bIns="45720" anchor="t" anchorCtr="0">
+                        <a:spAutoFit/>
+                      </wps:bodyPr>
+                    </wps:wsp>
+                  </a:graphicData>
+                </a:graphic>
+                <wp14:sizeRelH relativeFrom="margin">
+                  <wp14:pctWidth>0</wp14:pctWidth>
+                </wp14:sizeRelH>
+                <wp14:sizeRelV relativeFrom="margin">
+                  <wp14:pctHeight>20000</wp14:pctHeight>
+                </wp14:sizeRelV>
+              </wp:anchor>
+            </w:drawing>
+          </mc:Choice>
+          <mc:Fallback>
+            <w:pict>
+              <v:shape w14:anchorId="35D60621" id="_x0000_s1028" type="#_x0000_t202" style="position:absolute;margin-left:107.8pt;margin-top:372.7pt;width:159pt;height:110.6pt;z-index:251665408;visibility:visible;mso-wrap-style:square;mso-width-percent:0;mso-height-percent:200;mso-wrap-distance-left:9pt;mso-wrap-distance-top:3.6pt;mso-wrap-distance-right:9pt;mso-wrap-distance-bottom:3.6pt;mso-position-horizontal:right;mso-position-horizontal-relative:margin;mso-position-vertical:absolute;mso-position-vertical-relative:text;mso-width-percent:0;mso-height-percent:200;mso-width-relative:margin;mso-height-relative:margin;v-text-anchor:top" o:gfxdata="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">
+                <v:textbox style="mso-fit-shape-to-text:t">
+                  <w:txbxContent>
+                    <w:p>
+                      <w:r>
+                        <w:t xml:space="preserve">Zpětná derivace: </w:t>
+                      </w:r>
+                      <w:r>
+                        <w:rPr>
+                          <w:noProof/>
+                        </w:rPr>
+                        <w:drawing>
+                          <wp:inline distT="0" distB="0" distL="0" distR="0" wp14:anchorId="3B40ECF6" wp14:editId="1AB59202">
+                            <wp:extent cx="1428750" cy="232588"/>
+                            <wp:effectExtent l="0" t="0" r="0" b="0"/>
+                            <wp:docPr id="45699513" name="Obrázek 45699513"/>
+                            <wp:cNvGraphicFramePr>
+                              <a:graphicFrameLocks xmlns:a="http://schemas.openxmlformats.org/drawingml/2006/main" noChangeAspect="1"/>
+                            </wp:cNvGraphicFramePr>
+                            <a:graphic xmlns:a="http://schemas.openxmlformats.org/drawingml/2006/main">
+                              <a:graphicData uri="http://schemas.openxmlformats.org/drawingml/2006/picture">
+                                <pic:pic xmlns:pic="http://schemas.openxmlformats.org/drawingml/2006/picture">
+                                  <pic:nvPicPr>
+                                    <pic:cNvPr id="168104275" name=""/>
+                                    <pic:cNvPicPr/>
+                                  </pic:nvPicPr>
+                                  <pic:blipFill>
+                                    <a:blip r:embed="rId10"/>
+                                    <a:stretch>
+                                      <a:fillRect/>
+                                    </a:stretch>
+                                  </pic:blipFill>
+                                  <pic:spPr>
+                                    <a:xfrm>
+                                      <a:off x="0" y="0"/>
+                                      <a:ext cx="1474758" cy="240078"/>
+                                    </a:xfrm>
+                                    <a:prstGeom prst="rect">
+                                      <a:avLst/>
+                                    </a:prstGeom>
+                                  </pic:spPr>
+                                </pic:pic>
+                              </a:graphicData>
+                            </a:graphic>
+                          </wp:inline>
+                        </w:drawing>
+                      </w:r>
+                    </w:p>
+                    <w:p>
+                      <w:r>
+                        <w:t>Dopředná derivace:</w:t>
+                      </w:r>
+                    </w:p>
+                    <w:p>
+                      <w:r>
+                        <w:rPr>
+                          <w:noProof/>
+                        </w:rPr>
+                        <w:drawing>
+                          <wp:inline distT="0" distB="0" distL="0" distR="0" wp14:anchorId="272EE132" wp14:editId="474DE01A">
+                            <wp:extent cx="1666875" cy="217795"/>
+                            <wp:effectExtent l="0" t="0" r="0" b="0"/>
+                            <wp:docPr id="905741071" name="Obrázek 905741071"/>
+                            <wp:cNvGraphicFramePr>
+                              <a:graphicFrameLocks xmlns:a="http://schemas.openxmlformats.org/drawingml/2006/main" noChangeAspect="1"/>
+                            </wp:cNvGraphicFramePr>
+                            <a:graphic xmlns:a="http://schemas.openxmlformats.org/drawingml/2006/main">
+                              <a:graphicData uri="http://schemas.openxmlformats.org/drawingml/2006/picture">
+                                <pic:pic xmlns:pic="http://schemas.openxmlformats.org/drawingml/2006/picture">
+                                  <pic:nvPicPr>
+                                    <pic:cNvPr id="691961760" name=""/>
+                                    <pic:cNvPicPr/>
+                                  </pic:nvPicPr>
+                                  <pic:blipFill>
+                                    <a:blip r:embed="rId11"/>
+                                    <a:stretch>
+                                      <a:fillRect/>
+                                    </a:stretch>
+                                  </pic:blipFill>
+                                  <pic:spPr>
+                                    <a:xfrm>
+                                      <a:off x="0" y="0"/>
+                                      <a:ext cx="1686232" cy="220324"/>
+                                    </a:xfrm>
+                                    <a:prstGeom prst="rect">
+                                      <a:avLst/>
+                                    </a:prstGeom>
+                                  </pic:spPr>
+                                </pic:pic>
+                              </a:graphicData>
+                            </a:graphic>
+                          </wp:inline>
+                        </w:drawing>
+                      </w:r>
+                    </w:p>
+                    <w:p>
+                      <w:r>
+                        <w:t>Střední hodnota:</w:t>
+                      </w:r>
+                    </w:p>
+                    <w:p>
+                      <w:r>
+                        <w:rPr>
+                          <w:noProof/>
+                        </w:rPr>
+                        <w:drawing>
+                          <wp:inline distT="0" distB="0" distL="0" distR="0" wp14:anchorId="5D07B333" wp14:editId="3F67B54F">
+                            <wp:extent cx="1064777" cy="447675"/>
+                            <wp:effectExtent l="0" t="0" r="2540" b="0"/>
+                            <wp:docPr id="51358665" name="Obrázek 51358665"/>
+                            <wp:cNvGraphicFramePr>
+                              <a:graphicFrameLocks xmlns:a="http://schemas.openxmlformats.org/drawingml/2006/main" noChangeAspect="1"/>
+                            </wp:cNvGraphicFramePr>
+                            <a:graphic xmlns:a="http://schemas.openxmlformats.org/drawingml/2006/main">
+                              <a:graphicData uri="http://schemas.openxmlformats.org/drawingml/2006/picture">
+                                <pic:pic xmlns:pic="http://schemas.openxmlformats.org/drawingml/2006/picture">
+                                  <pic:nvPicPr>
+                                    <pic:cNvPr id="1055730750" name=""/>
+                                    <pic:cNvPicPr/>
+                                  </pic:nvPicPr>
+                                  <pic:blipFill>
+                                    <a:blip r:embed="rId12"/>
+                                    <a:stretch>
+                                      <a:fillRect/>
+                                    </a:stretch>
+                                  </pic:blipFill>
+                                  <pic:spPr>
+                                    <a:xfrm>
+                                      <a:off x="0" y="0"/>
+                                      <a:ext cx="1073918" cy="451518"/>
+                                    </a:xfrm>
+                                    <a:prstGeom prst="rect">
+                                      <a:avLst/>
+                                    </a:prstGeom>
+                                  </pic:spPr>
+                                </pic:pic>
+                              </a:graphicData>
+                            </a:graphic>
+                          </wp:inline>
+                        </w:drawing>
+                      </w:r>
+                    </w:p>
+                    <w:p>
+                      <w:r>
+                        <w:t>Energie:</w:t>
+                      </w:r>
+                    </w:p>
+                    <w:p>
+                      <w:r>
+                        <w:rPr>
+                          <w:noProof/>
+                        </w:rPr>
+                        <w:drawing>
+                          <wp:inline distT="0" distB="0" distL="0" distR="0" wp14:anchorId="46790B61" wp14:editId="75F7AC6B">
+                            <wp:extent cx="876300" cy="457577"/>
+                            <wp:effectExtent l="0" t="0" r="0" b="0"/>
+                            <wp:docPr id="533235095" name="Obrázek 533235095"/>
+                            <wp:cNvGraphicFramePr>
+                              <a:graphicFrameLocks xmlns:a="http://schemas.openxmlformats.org/drawingml/2006/main" noChangeAspect="1"/>
+                            </wp:cNvGraphicFramePr>
+                            <a:graphic xmlns:a="http://schemas.openxmlformats.org/drawingml/2006/main">
+                              <a:graphicData uri="http://schemas.openxmlformats.org/drawingml/2006/picture">
+                                <pic:pic xmlns:pic="http://schemas.openxmlformats.org/drawingml/2006/picture">
+                                  <pic:nvPicPr>
+                                    <pic:cNvPr id="2080785137" name=""/>
+                                    <pic:cNvPicPr/>
+                                  </pic:nvPicPr>
+                                  <pic:blipFill>
+                                    <a:blip r:embed="rId13"/>
+                                    <a:stretch>
+                                      <a:fillRect/>
+                                    </a:stretch>
+                                  </pic:blipFill>
+                                  <pic:spPr>
+                                    <a:xfrm>
+                                      <a:off x="0" y="0"/>
+                                      <a:ext cx="886909" cy="463117"/>
+                                    </a:xfrm>
+                                    <a:prstGeom prst="rect">
+                                      <a:avLst/>
+                                    </a:prstGeom>
+                                  </pic:spPr>
+                                </pic:pic>
+                              </a:graphicData>
+                            </a:graphic>
+                          </wp:inline>
+                        </w:drawing>
+                      </w:r>
+                    </w:p>
+                    <w:p>
+                      <w:r>
+                        <w:t>Výkon:</w:t>
+                      </w:r>
+                    </w:p>
+                    <w:p>
+                      <w:r>
+                        <w:rPr>
+                          <w:noProof/>
+                        </w:rPr>
+                        <w:drawing>
+                          <wp:inline distT="0" distB="0" distL="0" distR="0" wp14:anchorId="2C5AE22F" wp14:editId="5B2F5A2D">
+                            <wp:extent cx="942975" cy="425320"/>
+                            <wp:effectExtent l="0" t="0" r="0" b="0"/>
+                            <wp:docPr id="303378299" name="Obrázek 303378299"/>
+                            <wp:cNvGraphicFramePr>
+                              <a:graphicFrameLocks xmlns:a="http://schemas.openxmlformats.org/drawingml/2006/main" noChangeAspect="1"/>
+                            </wp:cNvGraphicFramePr>
+                            <a:graphic xmlns:a="http://schemas.openxmlformats.org/drawingml/2006/main">
+                              <a:graphicData uri="http://schemas.openxmlformats.org/drawingml/2006/picture">
+                                <pic:pic xmlns:pic="http://schemas.openxmlformats.org/drawingml/2006/picture">
+                                  <pic:nvPicPr>
+                                    <pic:cNvPr id="2114217269" name=""/>
+                                    <pic:cNvPicPr/>
+                                  </pic:nvPicPr>
+                                  <pic:blipFill>
+                                    <a:blip r:embed="rId14"/>
+                                    <a:stretch>
+                                      <a:fillRect/>
+                                    </a:stretch>
+                                  </pic:blipFill>
+                                  <pic:spPr>
+                                    <a:xfrm>
+                                      <a:off x="0" y="0"/>
+                                      <a:ext cx="955423" cy="430935"/>
+                                    </a:xfrm>
+                                    <a:prstGeom prst="rect">
+                                      <a:avLst/>
+                                    </a:prstGeom>
+                                  </pic:spPr>
+                                </pic:pic>
+                              </a:graphicData>
+                            </a:graphic>
+                          </wp:inline>
+                        </w:drawing>
+                      </w:r>
+                    </w:p>
+                  </w:txbxContent>
+                </v:textbox>
+                <w10:wrap type="square" anchorx="margin"/>
+              </v:shape>
+            </w:pict>
+          </mc:Fallback>
+        </mc:AlternateContent>
+      </w:r>
+      <w:r>
+        <w:rPr>
+          <w:noProof/>
+        </w:rPr>
+        <mc:AlternateContent>
+          <mc:Choice Requires="wps">
+            <w:drawing>
+              <wp:anchor distT="45720" distB="45720" distL="114300" distR="114300" simplePos="0" relativeHeight="251661312" behindDoc="0" locked="0" layoutInCell="1" allowOverlap="1" wp14:anchorId="0658C17B" wp14:editId="52E1803E">
+                <wp:simplePos x="0" y="0"/>
+                <wp:positionH relativeFrom="margin">
+                  <wp:posOffset>3607435</wp:posOffset>
+                </wp:positionH>
+                <wp:positionV relativeFrom="paragraph">
+                  <wp:posOffset>3839845</wp:posOffset>
                 </wp:positionV>
                 <wp:extent cx="3876675" cy="933450"/>
                 <wp:effectExtent l="0" t="0" r="28575" b="19050"/>
@@ -88,7 +1281,7 @@
                                 <wp:inline distT="0" distB="0" distL="0" distR="0" wp14:anchorId="4D2FFAF7" wp14:editId="7512EF1C">
                                   <wp:extent cx="933450" cy="209035"/>
                                   <wp:effectExtent l="0" t="0" r="0" b="635"/>
-                                  <wp:docPr id="1034648589" name="Obrázek 1"/>
+                                  <wp:docPr id="1086444259" name="Obrázek 1086444259"/>
                                   <wp:cNvGraphicFramePr>
                                     <a:graphicFrameLocks xmlns:a="http://schemas.openxmlformats.org/drawingml/2006/main" noChangeAspect="1"/>
                                   </wp:cNvGraphicFramePr>
@@ -100,7 +1293,7 @@
                                           <pic:cNvPicPr/>
                                         </pic:nvPicPr>
                                         <pic:blipFill>
-                                          <a:blip r:embed="rId5"/>
+                                          <a:blip r:embed="rId15"/>
                                           <a:stretch>
                                             <a:fillRect/>
                                           </a:stretch>
@@ -134,7 +1327,7 @@
                                 <wp:inline distT="0" distB="0" distL="0" distR="0" wp14:anchorId="68CED0E2" wp14:editId="10A8A382">
                                   <wp:extent cx="666750" cy="392537"/>
                                   <wp:effectExtent l="0" t="0" r="0" b="7620"/>
-                                  <wp:docPr id="406157100" name="Obrázek 1"/>
+                                  <wp:docPr id="112810030" name="Obrázek 112810030"/>
                                   <wp:cNvGraphicFramePr>
                                     <a:graphicFrameLocks xmlns:a="http://schemas.openxmlformats.org/drawingml/2006/main" noChangeAspect="1"/>
                                   </wp:cNvGraphicFramePr>
@@ -146,7 +1339,7 @@
                                           <pic:cNvPicPr/>
                                         </pic:nvPicPr>
                                         <pic:blipFill>
-                                          <a:blip r:embed="rId6"/>
+                                          <a:blip r:embed="rId16"/>
                                           <a:stretch>
                                             <a:fillRect/>
                                           </a:stretch>
@@ -186,11 +1379,7 @@
           </mc:Choice>
           <mc:Fallback>
             <w:pict>
-              <v:shapetype w14:anchorId="0658C17B" id="_x0000_t202" coordsize="21600,21600" o:spt="202" path="m,l,21600r21600,l21600,xe">
-                <v:stroke joinstyle="miter"/>
-                <v:path gradientshapeok="t" o:connecttype="rect"/>
-              </v:shapetype>
-              <v:shape id="Textové pole 2" o:spid="_x0000_s1026" type="#_x0000_t202" style="position:absolute;margin-left:285.55pt;margin-top:312pt;width:305.25pt;height:73.5pt;z-index:251661312;visibility:visible;mso-wrap-style:square;mso-width-percent:0;mso-height-percent:0;mso-wrap-distance-left:9pt;mso-wrap-distance-top:3.6pt;mso-wrap-distance-right:9pt;mso-wrap-distance-bottom:3.6pt;mso-position-horizontal:absolute;mso-position-horizontal-relative:margin;mso-position-vertical:absolute;mso-position-vertical-relative:text;mso-width-percent:0;mso-height-percent:0;mso-width-relative:margin;mso-height-relative:margin;v-text-anchor:top" o:gfxdata="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" strokecolor="black [3213]">
+              <v:shape w14:anchorId="0658C17B" id="_x0000_s1029" type="#_x0000_t202" style="position:absolute;margin-left:284.05pt;margin-top:302.35pt;width:305.25pt;height:73.5pt;z-index:251661312;visibility:visible;mso-wrap-style:square;mso-width-percent:0;mso-height-percent:0;mso-wrap-distance-left:9pt;mso-wrap-distance-top:3.6pt;mso-wrap-distance-right:9pt;mso-wrap-distance-bottom:3.6pt;mso-position-horizontal:absolute;mso-position-horizontal-relative:margin;mso-position-vertical:absolute;mso-position-vertical-relative:text;mso-width-percent:0;mso-height-percent:0;mso-width-relative:margin;mso-height-relative:margin;v-text-anchor:top" o:gfxdata="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" strokecolor="black [3213]">
                 <v:textbox>
                   <w:txbxContent>
                     <w:p>
@@ -228,7 +1417,7 @@
                           <wp:inline distT="0" distB="0" distL="0" distR="0" wp14:anchorId="4D2FFAF7" wp14:editId="7512EF1C">
                             <wp:extent cx="933450" cy="209035"/>
                             <wp:effectExtent l="0" t="0" r="0" b="635"/>
-                            <wp:docPr id="1034648589" name="Obrázek 1"/>
+                            <wp:docPr id="1086444259" name="Obrázek 1086444259"/>
                             <wp:cNvGraphicFramePr>
                               <a:graphicFrameLocks xmlns:a="http://schemas.openxmlformats.org/drawingml/2006/main" noChangeAspect="1"/>
                             </wp:cNvGraphicFramePr>
@@ -240,7 +1429,7 @@
                                     <pic:cNvPicPr/>
                                   </pic:nvPicPr>
                                   <pic:blipFill>
-                                    <a:blip r:embed="rId5"/>
+                                    <a:blip r:embed="rId15"/>
                                     <a:stretch>
                                       <a:fillRect/>
                                     </a:stretch>
@@ -274,7 +1463,7 @@
                           <wp:inline distT="0" distB="0" distL="0" distR="0" wp14:anchorId="68CED0E2" wp14:editId="10A8A382">
                             <wp:extent cx="666750" cy="392537"/>
                             <wp:effectExtent l="0" t="0" r="0" b="7620"/>
-                            <wp:docPr id="406157100" name="Obrázek 1"/>
+                            <wp:docPr id="112810030" name="Obrázek 112810030"/>
                             <wp:cNvGraphicFramePr>
                               <a:graphicFrameLocks xmlns:a="http://schemas.openxmlformats.org/drawingml/2006/main" noChangeAspect="1"/>
                             </wp:cNvGraphicFramePr>
@@ -286,7 +1475,7 @@
                                     <pic:cNvPicPr/>
                                   </pic:nvPicPr>
                                   <pic:blipFill>
-                                    <a:blip r:embed="rId6"/>
+                                    <a:blip r:embed="rId16"/>
                                     <a:stretch>
                                       <a:fillRect/>
                                     </a:stretch>
@@ -319,547 +1508,68 @@
         <w:rPr>
           <w:noProof/>
         </w:rPr>
-        <mc:AlternateContent>
-          <mc:Choice Requires="wps">
-            <w:drawing>
-              <wp:anchor distT="45720" distB="45720" distL="114300" distR="114300" simplePos="0" relativeHeight="251665408" behindDoc="0" locked="0" layoutInCell="1" allowOverlap="1" wp14:anchorId="35D60621" wp14:editId="67529146">
-                <wp:simplePos x="0" y="0"/>
-                <wp:positionH relativeFrom="page">
-                  <wp:align>right</wp:align>
-                </wp:positionH>
-                <wp:positionV relativeFrom="paragraph">
-                  <wp:posOffset>4905375</wp:posOffset>
-                </wp:positionV>
-                <wp:extent cx="2266950" cy="1404620"/>
-                <wp:effectExtent l="0" t="0" r="19050" b="10795"/>
-                <wp:wrapSquare wrapText="bothSides"/>
-                <wp:docPr id="1428486587" name="Textové pole 2"/>
-                <wp:cNvGraphicFramePr>
-                  <a:graphicFrameLocks xmlns:a="http://schemas.openxmlformats.org/drawingml/2006/main"/>
-                </wp:cNvGraphicFramePr>
-                <a:graphic xmlns:a="http://schemas.openxmlformats.org/drawingml/2006/main">
-                  <a:graphicData uri="http://schemas.microsoft.com/office/word/2010/wordprocessingShape">
-                    <wps:wsp>
-                      <wps:cNvSpPr txBox="1">
-                        <a:spLocks noChangeArrowheads="1"/>
-                      </wps:cNvSpPr>
-                      <wps:spPr bwMode="auto">
-                        <a:xfrm>
-                          <a:off x="0" y="0"/>
-                          <a:ext cx="2266950" cy="1404620"/>
-                        </a:xfrm>
-                        <a:prstGeom prst="rect">
-                          <a:avLst/>
-                        </a:prstGeom>
-                        <a:solidFill>
-                          <a:srgbClr val="FFFFFF"/>
-                        </a:solidFill>
-                        <a:ln w="9525">
-                          <a:solidFill>
-                            <a:srgbClr val="000000"/>
-                          </a:solidFill>
-                          <a:miter lim="800000"/>
-                          <a:headEnd/>
-                          <a:tailEnd/>
-                        </a:ln>
-                      </wps:spPr>
-                      <wps:txbx>
-                        <w:txbxContent>
-                          <w:p>
-                            <w:r>
-                              <w:t xml:space="preserve">Zpětná derivace: </w:t>
-                            </w:r>
-                            <w:r>
-                              <w:rPr>
-                                <w:noProof/>
-                              </w:rPr>
-                              <w:drawing>
-                                <wp:inline distT="0" distB="0" distL="0" distR="0" wp14:anchorId="3B40ECF6" wp14:editId="1AB59202">
-                                  <wp:extent cx="1428750" cy="232588"/>
-                                  <wp:effectExtent l="0" t="0" r="0" b="0"/>
-                                  <wp:docPr id="168104275" name="Obrázek 1"/>
-                                  <wp:cNvGraphicFramePr>
-                                    <a:graphicFrameLocks xmlns:a="http://schemas.openxmlformats.org/drawingml/2006/main" noChangeAspect="1"/>
-                                  </wp:cNvGraphicFramePr>
-                                  <a:graphic xmlns:a="http://schemas.openxmlformats.org/drawingml/2006/main">
-                                    <a:graphicData uri="http://schemas.openxmlformats.org/drawingml/2006/picture">
-                                      <pic:pic xmlns:pic="http://schemas.openxmlformats.org/drawingml/2006/picture">
-                                        <pic:nvPicPr>
-                                          <pic:cNvPr id="168104275" name=""/>
-                                          <pic:cNvPicPr/>
-                                        </pic:nvPicPr>
-                                        <pic:blipFill>
-                                          <a:blip r:embed="rId7"/>
-                                          <a:stretch>
-                                            <a:fillRect/>
-                                          </a:stretch>
-                                        </pic:blipFill>
-                                        <pic:spPr>
-                                          <a:xfrm>
-                                            <a:off x="0" y="0"/>
-                                            <a:ext cx="1474758" cy="240078"/>
-                                          </a:xfrm>
-                                          <a:prstGeom prst="rect">
-                                            <a:avLst/>
-                                          </a:prstGeom>
-                                        </pic:spPr>
-                                      </pic:pic>
-                                    </a:graphicData>
-                                  </a:graphic>
-                                </wp:inline>
-                              </w:drawing>
-                            </w:r>
-                          </w:p>
-                          <w:p>
-                            <w:r>
-                              <w:t>Dopředná derivace:</w:t>
-                            </w:r>
-                          </w:p>
-                          <w:p>
-                            <w:r>
-                              <w:rPr>
-                                <w:noProof/>
-                              </w:rPr>
-                              <w:drawing>
-                                <wp:inline distT="0" distB="0" distL="0" distR="0" wp14:anchorId="272EE132" wp14:editId="474DE01A">
-                                  <wp:extent cx="1666875" cy="217795"/>
-                                  <wp:effectExtent l="0" t="0" r="0" b="0"/>
-                                  <wp:docPr id="691961760" name="Obrázek 1"/>
-                                  <wp:cNvGraphicFramePr>
-                                    <a:graphicFrameLocks xmlns:a="http://schemas.openxmlformats.org/drawingml/2006/main" noChangeAspect="1"/>
-                                  </wp:cNvGraphicFramePr>
-                                  <a:graphic xmlns:a="http://schemas.openxmlformats.org/drawingml/2006/main">
-                                    <a:graphicData uri="http://schemas.openxmlformats.org/drawingml/2006/picture">
-                                      <pic:pic xmlns:pic="http://schemas.openxmlformats.org/drawingml/2006/picture">
-                                        <pic:nvPicPr>
-                                          <pic:cNvPr id="691961760" name=""/>
-                                          <pic:cNvPicPr/>
-                                        </pic:nvPicPr>
-                                        <pic:blipFill>
-                                          <a:blip r:embed="rId8"/>
-                                          <a:stretch>
-                                            <a:fillRect/>
-                                          </a:stretch>
-                                        </pic:blipFill>
-                                        <pic:spPr>
-                                          <a:xfrm>
-                                            <a:off x="0" y="0"/>
-                                            <a:ext cx="1686232" cy="220324"/>
-                                          </a:xfrm>
-                                          <a:prstGeom prst="rect">
-                                            <a:avLst/>
-                                          </a:prstGeom>
-                                        </pic:spPr>
-                                      </pic:pic>
-                                    </a:graphicData>
-                                  </a:graphic>
-                                </wp:inline>
-                              </w:drawing>
-                            </w:r>
-                          </w:p>
-                          <w:p>
-                            <w:r>
-                              <w:t>Střední hodnota:</w:t>
-                            </w:r>
-                          </w:p>
-                          <w:p>
-                            <w:r>
-                              <w:rPr>
-                                <w:noProof/>
-                              </w:rPr>
-                              <w:drawing>
-                                <wp:inline distT="0" distB="0" distL="0" distR="0" wp14:anchorId="5D07B333" wp14:editId="3F67B54F">
-                                  <wp:extent cx="1064777" cy="447675"/>
-                                  <wp:effectExtent l="0" t="0" r="2540" b="0"/>
-                                  <wp:docPr id="1055730750" name="Obrázek 1"/>
-                                  <wp:cNvGraphicFramePr>
-                                    <a:graphicFrameLocks xmlns:a="http://schemas.openxmlformats.org/drawingml/2006/main" noChangeAspect="1"/>
-                                  </wp:cNvGraphicFramePr>
-                                  <a:graphic xmlns:a="http://schemas.openxmlformats.org/drawingml/2006/main">
-                                    <a:graphicData uri="http://schemas.openxmlformats.org/drawingml/2006/picture">
-                                      <pic:pic xmlns:pic="http://schemas.openxmlformats.org/drawingml/2006/picture">
-                                        <pic:nvPicPr>
-                                          <pic:cNvPr id="1055730750" name=""/>
-                                          <pic:cNvPicPr/>
-                                        </pic:nvPicPr>
-                                        <pic:blipFill>
-                                          <a:blip r:embed="rId9"/>
-                                          <a:stretch>
-                                            <a:fillRect/>
-                                          </a:stretch>
-                                        </pic:blipFill>
-                                        <pic:spPr>
-                                          <a:xfrm>
-                                            <a:off x="0" y="0"/>
-                                            <a:ext cx="1073918" cy="451518"/>
-                                          </a:xfrm>
-                                          <a:prstGeom prst="rect">
-                                            <a:avLst/>
-                                          </a:prstGeom>
-                                        </pic:spPr>
-                                      </pic:pic>
-                                    </a:graphicData>
-                                  </a:graphic>
-                                </wp:inline>
-                              </w:drawing>
-                            </w:r>
-                          </w:p>
-                          <w:p>
-                            <w:r>
-                              <w:t>Energie:</w:t>
-                            </w:r>
-                          </w:p>
-                          <w:p>
-                            <w:r>
-                              <w:rPr>
-                                <w:noProof/>
-                              </w:rPr>
-                              <w:drawing>
-                                <wp:inline distT="0" distB="0" distL="0" distR="0" wp14:anchorId="46790B61" wp14:editId="75F7AC6B">
-                                  <wp:extent cx="876300" cy="457577"/>
-                                  <wp:effectExtent l="0" t="0" r="0" b="0"/>
-                                  <wp:docPr id="2080785137" name="Obrázek 1"/>
-                                  <wp:cNvGraphicFramePr>
-                                    <a:graphicFrameLocks xmlns:a="http://schemas.openxmlformats.org/drawingml/2006/main" noChangeAspect="1"/>
-                                  </wp:cNvGraphicFramePr>
-                                  <a:graphic xmlns:a="http://schemas.openxmlformats.org/drawingml/2006/main">
-                                    <a:graphicData uri="http://schemas.openxmlformats.org/drawingml/2006/picture">
-                                      <pic:pic xmlns:pic="http://schemas.openxmlformats.org/drawingml/2006/picture">
-                                        <pic:nvPicPr>
-                                          <pic:cNvPr id="2080785137" name=""/>
-                                          <pic:cNvPicPr/>
-                                        </pic:nvPicPr>
-                                        <pic:blipFill>
-                                          <a:blip r:embed="rId10"/>
-                                          <a:stretch>
-                                            <a:fillRect/>
-                                          </a:stretch>
-                                        </pic:blipFill>
-                                        <pic:spPr>
-                                          <a:xfrm>
-                                            <a:off x="0" y="0"/>
-                                            <a:ext cx="886909" cy="463117"/>
-                                          </a:xfrm>
-                                          <a:prstGeom prst="rect">
-                                            <a:avLst/>
-                                          </a:prstGeom>
-                                        </pic:spPr>
-                                      </pic:pic>
-                                    </a:graphicData>
-                                  </a:graphic>
-                                </wp:inline>
-                              </w:drawing>
-                            </w:r>
-                          </w:p>
-                          <w:p>
-                            <w:r>
-                              <w:t>Výkon:</w:t>
-                            </w:r>
-                          </w:p>
-                          <w:p>
-                            <w:r>
-                              <w:rPr>
-                                <w:noProof/>
-                              </w:rPr>
-                              <w:drawing>
-                                <wp:inline distT="0" distB="0" distL="0" distR="0" wp14:anchorId="2C5AE22F" wp14:editId="5B2F5A2D">
-                                  <wp:extent cx="942975" cy="425320"/>
-                                  <wp:effectExtent l="0" t="0" r="0" b="0"/>
-                                  <wp:docPr id="2114217269" name="Obrázek 1"/>
-                                  <wp:cNvGraphicFramePr>
-                                    <a:graphicFrameLocks xmlns:a="http://schemas.openxmlformats.org/drawingml/2006/main" noChangeAspect="1"/>
-                                  </wp:cNvGraphicFramePr>
-                                  <a:graphic xmlns:a="http://schemas.openxmlformats.org/drawingml/2006/main">
-                                    <a:graphicData uri="http://schemas.openxmlformats.org/drawingml/2006/picture">
-                                      <pic:pic xmlns:pic="http://schemas.openxmlformats.org/drawingml/2006/picture">
-                                        <pic:nvPicPr>
-                                          <pic:cNvPr id="2114217269" name=""/>
-                                          <pic:cNvPicPr/>
-                                        </pic:nvPicPr>
-                                        <pic:blipFill>
-                                          <a:blip r:embed="rId11"/>
-                                          <a:stretch>
-                                            <a:fillRect/>
-                                          </a:stretch>
-                                        </pic:blipFill>
-                                        <pic:spPr>
-                                          <a:xfrm>
-                                            <a:off x="0" y="0"/>
-                                            <a:ext cx="955423" cy="430935"/>
-                                          </a:xfrm>
-                                          <a:prstGeom prst="rect">
-                                            <a:avLst/>
-                                          </a:prstGeom>
-                                        </pic:spPr>
-                                      </pic:pic>
-                                    </a:graphicData>
-                                  </a:graphic>
-                                </wp:inline>
-                              </w:drawing>
-                            </w:r>
-                          </w:p>
-                        </w:txbxContent>
-                      </wps:txbx>
-                      <wps:bodyPr rot="0" vert="horz" wrap="square" lIns="91440" tIns="45720" rIns="91440" bIns="45720" anchor="t" anchorCtr="0">
-                        <a:spAutoFit/>
-                      </wps:bodyPr>
-                    </wps:wsp>
-                  </a:graphicData>
-                </a:graphic>
-                <wp14:sizeRelH relativeFrom="margin">
-                  <wp14:pctWidth>0</wp14:pctWidth>
-                </wp14:sizeRelH>
-                <wp14:sizeRelV relativeFrom="margin">
-                  <wp14:pctHeight>20000</wp14:pctHeight>
-                </wp14:sizeRelV>
-              </wp:anchor>
-            </w:drawing>
-          </mc:Choice>
-          <mc:Fallback>
-            <w:pict>
-              <v:shape w14:anchorId="35D60621" id="_x0000_s1027" type="#_x0000_t202" style="position:absolute;margin-left:127.3pt;margin-top:386.25pt;width:178.5pt;height:110.6pt;z-index:251665408;visibility:visible;mso-wrap-style:square;mso-width-percent:0;mso-height-percent:200;mso-wrap-distance-left:9pt;mso-wrap-distance-top:3.6pt;mso-wrap-distance-right:9pt;mso-wrap-distance-bottom:3.6pt;mso-position-horizontal:right;mso-position-horizontal-relative:page;mso-position-vertical:absolute;mso-position-vertical-relative:text;mso-width-percent:0;mso-height-percent:200;mso-width-relative:margin;mso-height-relative:margin;v-text-anchor:top" o:gfxdata="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">
-                <v:textbox style="mso-fit-shape-to-text:t">
-                  <w:txbxContent>
-                    <w:p>
-                      <w:r>
-                        <w:t xml:space="preserve">Zpětná derivace: </w:t>
-                      </w:r>
-                      <w:r>
-                        <w:rPr>
-                          <w:noProof/>
-                        </w:rPr>
-                        <w:drawing>
-                          <wp:inline distT="0" distB="0" distL="0" distR="0" wp14:anchorId="3B40ECF6" wp14:editId="1AB59202">
-                            <wp:extent cx="1428750" cy="232588"/>
-                            <wp:effectExtent l="0" t="0" r="0" b="0"/>
-                            <wp:docPr id="168104275" name="Obrázek 1"/>
-                            <wp:cNvGraphicFramePr>
-                              <a:graphicFrameLocks xmlns:a="http://schemas.openxmlformats.org/drawingml/2006/main" noChangeAspect="1"/>
-                            </wp:cNvGraphicFramePr>
-                            <a:graphic xmlns:a="http://schemas.openxmlformats.org/drawingml/2006/main">
-                              <a:graphicData uri="http://schemas.openxmlformats.org/drawingml/2006/picture">
-                                <pic:pic xmlns:pic="http://schemas.openxmlformats.org/drawingml/2006/picture">
-                                  <pic:nvPicPr>
-                                    <pic:cNvPr id="168104275" name=""/>
-                                    <pic:cNvPicPr/>
-                                  </pic:nvPicPr>
-                                  <pic:blipFill>
-                                    <a:blip r:embed="rId7"/>
-                                    <a:stretch>
-                                      <a:fillRect/>
-                                    </a:stretch>
-                                  </pic:blipFill>
-                                  <pic:spPr>
-                                    <a:xfrm>
-                                      <a:off x="0" y="0"/>
-                                      <a:ext cx="1474758" cy="240078"/>
-                                    </a:xfrm>
-                                    <a:prstGeom prst="rect">
-                                      <a:avLst/>
-                                    </a:prstGeom>
-                                  </pic:spPr>
-                                </pic:pic>
-                              </a:graphicData>
-                            </a:graphic>
-                          </wp:inline>
-                        </w:drawing>
-                      </w:r>
-                    </w:p>
-                    <w:p>
-                      <w:r>
-                        <w:t>Dopředná derivace:</w:t>
-                      </w:r>
-                    </w:p>
-                    <w:p>
-                      <w:r>
-                        <w:rPr>
-                          <w:noProof/>
-                        </w:rPr>
-                        <w:drawing>
-                          <wp:inline distT="0" distB="0" distL="0" distR="0" wp14:anchorId="272EE132" wp14:editId="474DE01A">
-                            <wp:extent cx="1666875" cy="217795"/>
-                            <wp:effectExtent l="0" t="0" r="0" b="0"/>
-                            <wp:docPr id="691961760" name="Obrázek 1"/>
-                            <wp:cNvGraphicFramePr>
-                              <a:graphicFrameLocks xmlns:a="http://schemas.openxmlformats.org/drawingml/2006/main" noChangeAspect="1"/>
-                            </wp:cNvGraphicFramePr>
-                            <a:graphic xmlns:a="http://schemas.openxmlformats.org/drawingml/2006/main">
-                              <a:graphicData uri="http://schemas.openxmlformats.org/drawingml/2006/picture">
-                                <pic:pic xmlns:pic="http://schemas.openxmlformats.org/drawingml/2006/picture">
-                                  <pic:nvPicPr>
-                                    <pic:cNvPr id="691961760" name=""/>
-                                    <pic:cNvPicPr/>
-                                  </pic:nvPicPr>
-                                  <pic:blipFill>
-                                    <a:blip r:embed="rId8"/>
-                                    <a:stretch>
-                                      <a:fillRect/>
-                                    </a:stretch>
-                                  </pic:blipFill>
-                                  <pic:spPr>
-                                    <a:xfrm>
-                                      <a:off x="0" y="0"/>
-                                      <a:ext cx="1686232" cy="220324"/>
-                                    </a:xfrm>
-                                    <a:prstGeom prst="rect">
-                                      <a:avLst/>
-                                    </a:prstGeom>
-                                  </pic:spPr>
-                                </pic:pic>
-                              </a:graphicData>
-                            </a:graphic>
-                          </wp:inline>
-                        </w:drawing>
-                      </w:r>
-                    </w:p>
-                    <w:p>
-                      <w:r>
-                        <w:t>Střední hodnota:</w:t>
-                      </w:r>
-                    </w:p>
-                    <w:p>
-                      <w:r>
-                        <w:rPr>
-                          <w:noProof/>
-                        </w:rPr>
-                        <w:drawing>
-                          <wp:inline distT="0" distB="0" distL="0" distR="0" wp14:anchorId="5D07B333" wp14:editId="3F67B54F">
-                            <wp:extent cx="1064777" cy="447675"/>
-                            <wp:effectExtent l="0" t="0" r="2540" b="0"/>
-                            <wp:docPr id="1055730750" name="Obrázek 1"/>
-                            <wp:cNvGraphicFramePr>
-                              <a:graphicFrameLocks xmlns:a="http://schemas.openxmlformats.org/drawingml/2006/main" noChangeAspect="1"/>
-                            </wp:cNvGraphicFramePr>
-                            <a:graphic xmlns:a="http://schemas.openxmlformats.org/drawingml/2006/main">
-                              <a:graphicData uri="http://schemas.openxmlformats.org/drawingml/2006/picture">
-                                <pic:pic xmlns:pic="http://schemas.openxmlformats.org/drawingml/2006/picture">
-                                  <pic:nvPicPr>
-                                    <pic:cNvPr id="1055730750" name=""/>
-                                    <pic:cNvPicPr/>
-                                  </pic:nvPicPr>
-                                  <pic:blipFill>
-                                    <a:blip r:embed="rId9"/>
-                                    <a:stretch>
-                                      <a:fillRect/>
-                                    </a:stretch>
-                                  </pic:blipFill>
-                                  <pic:spPr>
-                                    <a:xfrm>
-                                      <a:off x="0" y="0"/>
-                                      <a:ext cx="1073918" cy="451518"/>
-                                    </a:xfrm>
-                                    <a:prstGeom prst="rect">
-                                      <a:avLst/>
-                                    </a:prstGeom>
-                                  </pic:spPr>
-                                </pic:pic>
-                              </a:graphicData>
-                            </a:graphic>
-                          </wp:inline>
-                        </w:drawing>
-                      </w:r>
-                    </w:p>
-                    <w:p>
-                      <w:r>
-                        <w:t>Energie:</w:t>
-                      </w:r>
-                    </w:p>
-                    <w:p>
-                      <w:r>
-                        <w:rPr>
-                          <w:noProof/>
-                        </w:rPr>
-                        <w:drawing>
-                          <wp:inline distT="0" distB="0" distL="0" distR="0" wp14:anchorId="46790B61" wp14:editId="75F7AC6B">
-                            <wp:extent cx="876300" cy="457577"/>
-                            <wp:effectExtent l="0" t="0" r="0" b="0"/>
-                            <wp:docPr id="2080785137" name="Obrázek 1"/>
-                            <wp:cNvGraphicFramePr>
-                              <a:graphicFrameLocks xmlns:a="http://schemas.openxmlformats.org/drawingml/2006/main" noChangeAspect="1"/>
-                            </wp:cNvGraphicFramePr>
-                            <a:graphic xmlns:a="http://schemas.openxmlformats.org/drawingml/2006/main">
-                              <a:graphicData uri="http://schemas.openxmlformats.org/drawingml/2006/picture">
-                                <pic:pic xmlns:pic="http://schemas.openxmlformats.org/drawingml/2006/picture">
-                                  <pic:nvPicPr>
-                                    <pic:cNvPr id="2080785137" name=""/>
-                                    <pic:cNvPicPr/>
-                                  </pic:nvPicPr>
-                                  <pic:blipFill>
-                                    <a:blip r:embed="rId10"/>
-                                    <a:stretch>
-                                      <a:fillRect/>
-                                    </a:stretch>
-                                  </pic:blipFill>
-                                  <pic:spPr>
-                                    <a:xfrm>
-                                      <a:off x="0" y="0"/>
-                                      <a:ext cx="886909" cy="463117"/>
-                                    </a:xfrm>
-                                    <a:prstGeom prst="rect">
-                                      <a:avLst/>
-                                    </a:prstGeom>
-                                  </pic:spPr>
-                                </pic:pic>
-                              </a:graphicData>
-                            </a:graphic>
-                          </wp:inline>
-                        </w:drawing>
-                      </w:r>
-                    </w:p>
-                    <w:p>
-                      <w:r>
-                        <w:t>Výkon:</w:t>
-                      </w:r>
-                    </w:p>
-                    <w:p>
-                      <w:r>
-                        <w:rPr>
-                          <w:noProof/>
-                        </w:rPr>
-                        <w:drawing>
-                          <wp:inline distT="0" distB="0" distL="0" distR="0" wp14:anchorId="2C5AE22F" wp14:editId="5B2F5A2D">
-                            <wp:extent cx="942975" cy="425320"/>
-                            <wp:effectExtent l="0" t="0" r="0" b="0"/>
-                            <wp:docPr id="2114217269" name="Obrázek 1"/>
-                            <wp:cNvGraphicFramePr>
-                              <a:graphicFrameLocks xmlns:a="http://schemas.openxmlformats.org/drawingml/2006/main" noChangeAspect="1"/>
-                            </wp:cNvGraphicFramePr>
-                            <a:graphic xmlns:a="http://schemas.openxmlformats.org/drawingml/2006/main">
-                              <a:graphicData uri="http://schemas.openxmlformats.org/drawingml/2006/picture">
-                                <pic:pic xmlns:pic="http://schemas.openxmlformats.org/drawingml/2006/picture">
-                                  <pic:nvPicPr>
-                                    <pic:cNvPr id="2114217269" name=""/>
-                                    <pic:cNvPicPr/>
-                                  </pic:nvPicPr>
-                                  <pic:blipFill>
-                                    <a:blip r:embed="rId11"/>
-                                    <a:stretch>
-                                      <a:fillRect/>
-                                    </a:stretch>
-                                  </pic:blipFill>
-                                  <pic:spPr>
-                                    <a:xfrm>
-                                      <a:off x="0" y="0"/>
-                                      <a:ext cx="955423" cy="430935"/>
-                                    </a:xfrm>
-                                    <a:prstGeom prst="rect">
-                                      <a:avLst/>
-                                    </a:prstGeom>
-                                  </pic:spPr>
-                                </pic:pic>
-                              </a:graphicData>
-                            </a:graphic>
-                          </wp:inline>
-                        </w:drawing>
-                      </w:r>
-                    </w:p>
-                  </w:txbxContent>
-                </v:textbox>
-                <w10:wrap type="square" anchorx="page"/>
-              </v:shape>
-            </w:pict>
-          </mc:Fallback>
-        </mc:AlternateContent>
+        <w:drawing>
+          <wp:anchor distT="0" distB="0" distL="114300" distR="114300" simplePos="0" relativeHeight="251668480" behindDoc="0" locked="0" layoutInCell="1" allowOverlap="1" wp14:anchorId="3381E2F8" wp14:editId="7C370E88">
+            <wp:simplePos x="0" y="0"/>
+            <wp:positionH relativeFrom="column">
+              <wp:posOffset>3562350</wp:posOffset>
+            </wp:positionH>
+            <wp:positionV relativeFrom="paragraph">
+              <wp:posOffset>38100</wp:posOffset>
+            </wp:positionV>
+            <wp:extent cx="3886200" cy="3831475"/>
+            <wp:effectExtent l="0" t="0" r="0" b="0"/>
+            <wp:wrapSquare wrapText="bothSides"/>
+            <wp:docPr id="581388012" name="Obrázek 1"/>
+            <wp:cNvGraphicFramePr>
+              <a:graphicFrameLocks xmlns:a="http://schemas.openxmlformats.org/drawingml/2006/main" noChangeAspect="1"/>
+            </wp:cNvGraphicFramePr>
+            <a:graphic xmlns:a="http://schemas.openxmlformats.org/drawingml/2006/main">
+              <a:graphicData uri="http://schemas.openxmlformats.org/drawingml/2006/picture">
+                <pic:pic xmlns:pic="http://schemas.openxmlformats.org/drawingml/2006/picture">
+                  <pic:nvPicPr>
+                    <pic:cNvPr id="581388012" name="Obrázek 1"/>
+                    <pic:cNvPicPr/>
+                  </pic:nvPicPr>
+                  <pic:blipFill rotWithShape="1">
+                    <a:blip r:embed="rId17">
+                      <a:extLst>
+                        <a:ext uri="{28A0092B-C50C-407E-A947-70E740481C1C}">
+                          <a14:useLocalDpi xmlns:a14="http://schemas.microsoft.com/office/drawing/2010/main" val="0"/>
+                        </a:ext>
+                      </a:extLst>
+                    </a:blip>
+                    <a:srcRect l="-717" r="63225" b="32003"/>
+                    <a:stretch/>
+                  </pic:blipFill>
+                  <pic:spPr bwMode="auto">
+                    <a:xfrm>
+                      <a:off x="0" y="0"/>
+                      <a:ext cx="3892368" cy="3837556"/>
+                    </a:xfrm>
+                    <a:prstGeom prst="rect">
+                      <a:avLst/>
+                    </a:prstGeom>
+                    <a:ln>
+                      <a:noFill/>
+                    </a:ln>
+                    <a:extLst>
+                      <a:ext uri="{53640926-AAD7-44D8-BBD7-CCE9431645EC}">
+                        <a14:shadowObscured xmlns:a14="http://schemas.microsoft.com/office/drawing/2010/main"/>
+                      </a:ext>
+                    </a:extLst>
+                  </pic:spPr>
+                </pic:pic>
+              </a:graphicData>
+            </a:graphic>
+            <wp14:sizeRelH relativeFrom="margin">
+              <wp14:pctWidth>0</wp14:pctWidth>
+            </wp14:sizeRelH>
+            <wp14:sizeRelV relativeFrom="margin">
+              <wp14:pctHeight>0</wp14:pctHeight>
+            </wp14:sizeRelV>
+          </wp:anchor>
+        </w:drawing>
       </w:r>
       <w:r>
         <w:rPr>
@@ -868,224 +1578,16 @@
         <mc:AlternateContent>
           <mc:Choice Requires="wps">
             <w:drawing>
-              <wp:anchor distT="45720" distB="45720" distL="114300" distR="114300" simplePos="0" relativeHeight="251663360" behindDoc="0" locked="0" layoutInCell="1" allowOverlap="1" wp14:anchorId="26D28CA1" wp14:editId="19CE5C10">
+              <wp:anchor distT="45720" distB="45720" distL="114300" distR="114300" simplePos="0" relativeHeight="251659264" behindDoc="0" locked="0" layoutInCell="1" allowOverlap="1" wp14:anchorId="0B02AB9F" wp14:editId="170F63FD">
                 <wp:simplePos x="0" y="0"/>
-                <wp:positionH relativeFrom="margin">
-                  <wp:align>center</wp:align>
+                <wp:positionH relativeFrom="column">
+                  <wp:posOffset>9525</wp:posOffset>
                 </wp:positionH>
                 <wp:positionV relativeFrom="paragraph">
-                  <wp:posOffset>4888230</wp:posOffset>
+                  <wp:posOffset>47625</wp:posOffset>
                 </wp:positionV>
-                <wp:extent cx="2360930" cy="1404620"/>
-                <wp:effectExtent l="0" t="0" r="24130" b="15875"/>
-                <wp:wrapSquare wrapText="bothSides"/>
-                <wp:docPr id="304539231" name="Textové pole 2"/>
-                <wp:cNvGraphicFramePr>
-                  <a:graphicFrameLocks xmlns:a="http://schemas.openxmlformats.org/drawingml/2006/main"/>
-                </wp:cNvGraphicFramePr>
-                <a:graphic xmlns:a="http://schemas.openxmlformats.org/drawingml/2006/main">
-                  <a:graphicData uri="http://schemas.microsoft.com/office/word/2010/wordprocessingShape">
-                    <wps:wsp>
-                      <wps:cNvSpPr txBox="1">
-                        <a:spLocks noChangeArrowheads="1"/>
-                      </wps:cNvSpPr>
-                      <wps:spPr bwMode="auto">
-                        <a:xfrm>
-                          <a:off x="0" y="0"/>
-                          <a:ext cx="2360930" cy="1404620"/>
-                        </a:xfrm>
-                        <a:prstGeom prst="rect">
-                          <a:avLst/>
-                        </a:prstGeom>
-                        <a:solidFill>
-                          <a:srgbClr val="FFFFFF"/>
-                        </a:solidFill>
-                        <a:ln w="9525">
-                          <a:solidFill>
-                            <a:srgbClr val="000000"/>
-                          </a:solidFill>
-                          <a:miter lim="800000"/>
-                          <a:headEnd/>
-                          <a:tailEnd/>
-                        </a:ln>
-                      </wps:spPr>
-                      <wps:txbx>
-                        <w:txbxContent>
-                          <w:p>
-                            <w:r>
-                              <w:t xml:space="preserve">Jednotkový impuls: </w:t>
-                            </w:r>
-                            <w:r>
-                              <w:rPr>
-                                <w:rFonts w:cstheme="minorHAnsi"/>
-                              </w:rPr>
-                              <w:t>δ</w:t>
-                            </w:r>
-                            <w:r>
-                              <w:t>[n]</w:t>
-                            </w:r>
-                          </w:p>
-                          <w:p>
-                            <w:r>
-                              <w:t>Jednotkový skok: u[n]</w:t>
-                            </w:r>
-                          </w:p>
-                          <w:p>
-                            <w:r>
-                              <w:t xml:space="preserve">AD převod: </w:t>
-                            </w:r>
-                            <w:r>
-                              <w:rPr>
-                                <w:noProof/>
-                              </w:rPr>
-                              <w:drawing>
-                                <wp:inline distT="0" distB="0" distL="0" distR="0" wp14:anchorId="20F4882D" wp14:editId="15300CF3">
-                                  <wp:extent cx="2867025" cy="352057"/>
-                                  <wp:effectExtent l="0" t="0" r="0" b="0"/>
-                                  <wp:docPr id="254552131" name="Obrázek 1"/>
-                                  <wp:cNvGraphicFramePr>
-                                    <a:graphicFrameLocks xmlns:a="http://schemas.openxmlformats.org/drawingml/2006/main" noChangeAspect="1"/>
-                                  </wp:cNvGraphicFramePr>
-                                  <a:graphic xmlns:a="http://schemas.openxmlformats.org/drawingml/2006/main">
-                                    <a:graphicData uri="http://schemas.openxmlformats.org/drawingml/2006/picture">
-                                      <pic:pic xmlns:pic="http://schemas.openxmlformats.org/drawingml/2006/picture">
-                                        <pic:nvPicPr>
-                                          <pic:cNvPr id="254552131" name=""/>
-                                          <pic:cNvPicPr/>
-                                        </pic:nvPicPr>
-                                        <pic:blipFill>
-                                          <a:blip r:embed="rId12"/>
-                                          <a:stretch>
-                                            <a:fillRect/>
-                                          </a:stretch>
-                                        </pic:blipFill>
-                                        <pic:spPr>
-                                          <a:xfrm>
-                                            <a:off x="0" y="0"/>
-                                            <a:ext cx="3006982" cy="369243"/>
-                                          </a:xfrm>
-                                          <a:prstGeom prst="rect">
-                                            <a:avLst/>
-                                          </a:prstGeom>
-                                        </pic:spPr>
-                                      </pic:pic>
-                                    </a:graphicData>
-                                  </a:graphic>
-                                </wp:inline>
-                              </w:drawing>
-                            </w:r>
-                          </w:p>
-                        </w:txbxContent>
-                      </wps:txbx>
-                      <wps:bodyPr rot="0" vert="horz" wrap="square" lIns="91440" tIns="45720" rIns="91440" bIns="45720" anchor="t" anchorCtr="0">
-                        <a:spAutoFit/>
-                      </wps:bodyPr>
-                    </wps:wsp>
-                  </a:graphicData>
-                </a:graphic>
-                <wp14:sizeRelH relativeFrom="margin">
-                  <wp14:pctWidth>40000</wp14:pctWidth>
-                </wp14:sizeRelH>
-                <wp14:sizeRelV relativeFrom="margin">
-                  <wp14:pctHeight>20000</wp14:pctHeight>
-                </wp14:sizeRelV>
-              </wp:anchor>
-            </w:drawing>
-          </mc:Choice>
-          <mc:Fallback>
-            <w:pict>
-              <v:shape w14:anchorId="26D28CA1" id="_x0000_s1028" type="#_x0000_t202" style="position:absolute;margin-left:0;margin-top:384.9pt;width:185.9pt;height:110.6pt;z-index:251663360;visibility:visible;mso-wrap-style:square;mso-width-percent:400;mso-height-percent:200;mso-wrap-distance-left:9pt;mso-wrap-distance-top:3.6pt;mso-wrap-distance-right:9pt;mso-wrap-distance-bottom:3.6pt;mso-position-horizontal:center;mso-position-horizontal-relative:margin;mso-position-vertical:absolute;mso-position-vertical-relative:text;mso-width-percent:400;mso-height-percent:200;mso-width-relative:margin;mso-height-relative:margin;v-text-anchor:top" o:gfxdata="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">
-                <v:textbox style="mso-fit-shape-to-text:t">
-                  <w:txbxContent>
-                    <w:p>
-                      <w:r>
-                        <w:t xml:space="preserve">Jednotkový impuls: </w:t>
-                      </w:r>
-                      <w:r>
-                        <w:rPr>
-                          <w:rFonts w:cstheme="minorHAnsi"/>
-                        </w:rPr>
-                        <w:t>δ</w:t>
-                      </w:r>
-                      <w:r>
-                        <w:t>[n]</w:t>
-                      </w:r>
-                    </w:p>
-                    <w:p>
-                      <w:r>
-                        <w:t>Jednotkový skok: u[n]</w:t>
-                      </w:r>
-                    </w:p>
-                    <w:p>
-                      <w:r>
-                        <w:t xml:space="preserve">AD převod: </w:t>
-                      </w:r>
-                      <w:r>
-                        <w:rPr>
-                          <w:noProof/>
-                        </w:rPr>
-                        <w:drawing>
-                          <wp:inline distT="0" distB="0" distL="0" distR="0" wp14:anchorId="20F4882D" wp14:editId="15300CF3">
-                            <wp:extent cx="2867025" cy="352057"/>
-                            <wp:effectExtent l="0" t="0" r="0" b="0"/>
-                            <wp:docPr id="254552131" name="Obrázek 1"/>
-                            <wp:cNvGraphicFramePr>
-                              <a:graphicFrameLocks xmlns:a="http://schemas.openxmlformats.org/drawingml/2006/main" noChangeAspect="1"/>
-                            </wp:cNvGraphicFramePr>
-                            <a:graphic xmlns:a="http://schemas.openxmlformats.org/drawingml/2006/main">
-                              <a:graphicData uri="http://schemas.openxmlformats.org/drawingml/2006/picture">
-                                <pic:pic xmlns:pic="http://schemas.openxmlformats.org/drawingml/2006/picture">
-                                  <pic:nvPicPr>
-                                    <pic:cNvPr id="254552131" name=""/>
-                                    <pic:cNvPicPr/>
-                                  </pic:nvPicPr>
-                                  <pic:blipFill>
-                                    <a:blip r:embed="rId12"/>
-                                    <a:stretch>
-                                      <a:fillRect/>
-                                    </a:stretch>
-                                  </pic:blipFill>
-                                  <pic:spPr>
-                                    <a:xfrm>
-                                      <a:off x="0" y="0"/>
-                                      <a:ext cx="3006982" cy="369243"/>
-                                    </a:xfrm>
-                                    <a:prstGeom prst="rect">
-                                      <a:avLst/>
-                                    </a:prstGeom>
-                                  </pic:spPr>
-                                </pic:pic>
-                              </a:graphicData>
-                            </a:graphic>
-                          </wp:inline>
-                        </w:drawing>
-                      </w:r>
-                    </w:p>
-                  </w:txbxContent>
-                </v:textbox>
-                <w10:wrap type="square" anchorx="margin"/>
-              </v:shape>
-            </w:pict>
-          </mc:Fallback>
-        </mc:AlternateContent>
-      </w:r>
-      <w:r>
-        <w:rPr>
-          <w:noProof/>
-        </w:rPr>
-        <mc:AlternateContent>
-          <mc:Choice Requires="wps">
-            <w:drawing>
-              <wp:anchor distT="45720" distB="45720" distL="114300" distR="114300" simplePos="0" relativeHeight="251659264" behindDoc="0" locked="0" layoutInCell="1" allowOverlap="1" wp14:anchorId="0B02AB9F" wp14:editId="0DC173AE">
-                <wp:simplePos x="0" y="0"/>
-                <wp:positionH relativeFrom="column">
-                  <wp:posOffset>400050</wp:posOffset>
-                </wp:positionH>
-                <wp:positionV relativeFrom="paragraph">
-                  <wp:posOffset>276225</wp:posOffset>
-                </wp:positionV>
-                <wp:extent cx="3143250" cy="1404620"/>
-                <wp:effectExtent l="0" t="0" r="19050" b="15875"/>
+                <wp:extent cx="3514725" cy="6442075"/>
+                <wp:effectExtent l="0" t="0" r="28575" b="15875"/>
                 <wp:wrapSquare wrapText="bothSides"/>
                 <wp:docPr id="217" name="Textové pole 2"/>
                 <wp:cNvGraphicFramePr>
@@ -1100,7 +1602,7 @@
                       <wps:spPr bwMode="auto">
                         <a:xfrm>
                           <a:off x="0" y="0"/>
-                          <a:ext cx="3143250" cy="1404620"/>
+                          <a:ext cx="3514725" cy="6442075"/>
                         </a:xfrm>
                         <a:prstGeom prst="rect">
                           <a:avLst/>
@@ -1162,7 +1664,7 @@
                                 <wp:inline distT="0" distB="0" distL="0" distR="0" wp14:anchorId="37907372" wp14:editId="08F92AD7">
                                   <wp:extent cx="638175" cy="145407"/>
                                   <wp:effectExtent l="0" t="0" r="0" b="7620"/>
-                                  <wp:docPr id="534104363" name="Obrázek 1"/>
+                                  <wp:docPr id="1166553809" name="Obrázek 1166553809"/>
                                   <wp:cNvGraphicFramePr>
                                     <a:graphicFrameLocks xmlns:a="http://schemas.openxmlformats.org/drawingml/2006/main" noChangeAspect="1"/>
                                   </wp:cNvGraphicFramePr>
@@ -1174,7 +1676,7 @@
                                           <pic:cNvPicPr/>
                                         </pic:nvPicPr>
                                         <pic:blipFill>
-                                          <a:blip r:embed="rId13"/>
+                                          <a:blip r:embed="rId18"/>
                                           <a:stretch>
                                             <a:fillRect/>
                                           </a:stretch>
@@ -1215,7 +1717,7 @@
                                 <wp:inline distT="0" distB="0" distL="0" distR="0" wp14:anchorId="12CD8C36" wp14:editId="5C9C1A2F">
                                   <wp:extent cx="1286435" cy="133350"/>
                                   <wp:effectExtent l="0" t="0" r="9525" b="0"/>
-                                  <wp:docPr id="942625104" name="Obrázek 1"/>
+                                  <wp:docPr id="1443075316" name="Obrázek 1443075316"/>
                                   <wp:cNvGraphicFramePr>
                                     <a:graphicFrameLocks xmlns:a="http://schemas.openxmlformats.org/drawingml/2006/main" noChangeAspect="1"/>
                                   </wp:cNvGraphicFramePr>
@@ -1227,7 +1729,7 @@
                                           <pic:cNvPicPr/>
                                         </pic:nvPicPr>
                                         <pic:blipFill>
-                                          <a:blip r:embed="rId14"/>
+                                          <a:blip r:embed="rId19"/>
                                           <a:stretch>
                                             <a:fillRect/>
                                           </a:stretch>
@@ -1268,7 +1770,7 @@
                                 <wp:inline distT="0" distB="0" distL="0" distR="0" wp14:anchorId="165FA9AC" wp14:editId="151E164B">
                                   <wp:extent cx="628650" cy="142028"/>
                                   <wp:effectExtent l="0" t="0" r="0" b="0"/>
-                                  <wp:docPr id="1082993213" name="Obrázek 1"/>
+                                  <wp:docPr id="1915387759" name="Obrázek 1915387759"/>
                                   <wp:cNvGraphicFramePr>
                                     <a:graphicFrameLocks xmlns:a="http://schemas.openxmlformats.org/drawingml/2006/main" noChangeAspect="1"/>
                                   </wp:cNvGraphicFramePr>
@@ -1280,7 +1782,7 @@
                                           <pic:cNvPicPr/>
                                         </pic:nvPicPr>
                                         <pic:blipFill>
-                                          <a:blip r:embed="rId15"/>
+                                          <a:blip r:embed="rId20"/>
                                           <a:stretch>
                                             <a:fillRect/>
                                           </a:stretch>
@@ -1315,7 +1817,7 @@
                                 <wp:inline distT="0" distB="0" distL="0" distR="0" wp14:anchorId="5C141B81" wp14:editId="52756A47">
                                   <wp:extent cx="1231566" cy="190500"/>
                                   <wp:effectExtent l="0" t="0" r="6985" b="0"/>
-                                  <wp:docPr id="1933720154" name="Obrázek 1"/>
+                                  <wp:docPr id="1974213" name="Obrázek 1974213"/>
                                   <wp:cNvGraphicFramePr>
                                     <a:graphicFrameLocks xmlns:a="http://schemas.openxmlformats.org/drawingml/2006/main" noChangeAspect="1"/>
                                   </wp:cNvGraphicFramePr>
@@ -1327,7 +1829,7 @@
                                           <pic:cNvPicPr/>
                                         </pic:nvPicPr>
                                         <pic:blipFill>
-                                          <a:blip r:embed="rId16"/>
+                                          <a:blip r:embed="rId21"/>
                                           <a:stretch>
                                             <a:fillRect/>
                                           </a:stretch>
@@ -1355,7 +1857,7 @@
                                 <wp:inline distT="0" distB="0" distL="0" distR="0" wp14:anchorId="6B4CD28C" wp14:editId="7ED9EA00">
                                   <wp:extent cx="1339491" cy="342900"/>
                                   <wp:effectExtent l="0" t="0" r="0" b="0"/>
-                                  <wp:docPr id="1770391608" name="Obrázek 1"/>
+                                  <wp:docPr id="2006505561" name="Obrázek 2006505561"/>
                                   <wp:cNvGraphicFramePr>
                                     <a:graphicFrameLocks xmlns:a="http://schemas.openxmlformats.org/drawingml/2006/main" noChangeAspect="1"/>
                                   </wp:cNvGraphicFramePr>
@@ -1367,7 +1869,7 @@
                                           <pic:cNvPicPr/>
                                         </pic:nvPicPr>
                                         <pic:blipFill>
-                                          <a:blip r:embed="rId17"/>
+                                          <a:blip r:embed="rId22"/>
                                           <a:stretch>
                                             <a:fillRect/>
                                           </a:stretch>
@@ -1402,7 +1904,7 @@
                                 <wp:inline distT="0" distB="0" distL="0" distR="0" wp14:anchorId="0F430BE7" wp14:editId="37129E15">
                                   <wp:extent cx="581500" cy="314325"/>
                                   <wp:effectExtent l="0" t="0" r="9525" b="0"/>
-                                  <wp:docPr id="1263491671" name="Obrázek 1"/>
+                                  <wp:docPr id="588969038" name="Obrázek 588969038"/>
                                   <wp:cNvGraphicFramePr>
                                     <a:graphicFrameLocks xmlns:a="http://schemas.openxmlformats.org/drawingml/2006/main" noChangeAspect="1"/>
                                   </wp:cNvGraphicFramePr>
@@ -1414,7 +1916,7 @@
                                           <pic:cNvPicPr/>
                                         </pic:nvPicPr>
                                         <pic:blipFill>
-                                          <a:blip r:embed="rId18"/>
+                                          <a:blip r:embed="rId23"/>
                                           <a:stretch>
                                             <a:fillRect/>
                                           </a:stretch>
@@ -1449,7 +1951,7 @@
                                 <wp:inline distT="0" distB="0" distL="0" distR="0" wp14:anchorId="00A0D638" wp14:editId="39F72AF1">
                                   <wp:extent cx="2428875" cy="410063"/>
                                   <wp:effectExtent l="0" t="0" r="0" b="9525"/>
-                                  <wp:docPr id="2094885859" name="Obrázek 1"/>
+                                  <wp:docPr id="690752446" name="Obrázek 690752446"/>
                                   <wp:cNvGraphicFramePr>
                                     <a:graphicFrameLocks xmlns:a="http://schemas.openxmlformats.org/drawingml/2006/main" noChangeAspect="1"/>
                                   </wp:cNvGraphicFramePr>
@@ -1461,7 +1963,7 @@
                                           <pic:cNvPicPr/>
                                         </pic:nvPicPr>
                                         <pic:blipFill>
-                                          <a:blip r:embed="rId19"/>
+                                          <a:blip r:embed="rId24"/>
                                           <a:stretch>
                                             <a:fillRect/>
                                           </a:stretch>
@@ -1496,7 +1998,7 @@
                                 <wp:inline distT="0" distB="0" distL="0" distR="0" wp14:anchorId="5AFAA91D" wp14:editId="33F21806">
                                   <wp:extent cx="800100" cy="188259"/>
                                   <wp:effectExtent l="0" t="0" r="0" b="2540"/>
-                                  <wp:docPr id="372849917" name="Obrázek 1"/>
+                                  <wp:docPr id="2147020809" name="Obrázek 2147020809"/>
                                   <wp:cNvGraphicFramePr>
                                     <a:graphicFrameLocks xmlns:a="http://schemas.openxmlformats.org/drawingml/2006/main" noChangeAspect="1"/>
                                   </wp:cNvGraphicFramePr>
@@ -1508,7 +2010,7 @@
                                           <pic:cNvPicPr/>
                                         </pic:nvPicPr>
                                         <pic:blipFill>
-                                          <a:blip r:embed="rId20"/>
+                                          <a:blip r:embed="rId25"/>
                                           <a:stretch>
                                             <a:fillRect/>
                                           </a:stretch>
@@ -1582,7 +2084,7 @@
                                 <wp:inline distT="0" distB="0" distL="0" distR="0" wp14:anchorId="269F01C6" wp14:editId="3354C8F1">
                                   <wp:extent cx="638175" cy="414667"/>
                                   <wp:effectExtent l="0" t="0" r="0" b="4445"/>
-                                  <wp:docPr id="1768242486" name="Obrázek 1"/>
+                                  <wp:docPr id="1480172910" name="Obrázek 1480172910"/>
                                   <wp:cNvGraphicFramePr>
                                     <a:graphicFrameLocks xmlns:a="http://schemas.openxmlformats.org/drawingml/2006/main" noChangeAspect="1"/>
                                   </wp:cNvGraphicFramePr>
@@ -1594,7 +2096,7 @@
                                           <pic:cNvPicPr/>
                                         </pic:nvPicPr>
                                         <pic:blipFill>
-                                          <a:blip r:embed="rId21"/>
+                                          <a:blip r:embed="rId26"/>
                                           <a:stretch>
                                             <a:fillRect/>
                                           </a:stretch>
@@ -1664,7 +2166,7 @@
                                 <wp:inline distT="0" distB="0" distL="0" distR="0" wp14:anchorId="353F16D0" wp14:editId="41F40546">
                                   <wp:extent cx="695325" cy="390060"/>
                                   <wp:effectExtent l="0" t="0" r="0" b="0"/>
-                                  <wp:docPr id="704460974" name="Obrázek 1"/>
+                                  <wp:docPr id="1419344830" name="Obrázek 1419344830"/>
                                   <wp:cNvGraphicFramePr>
                                     <a:graphicFrameLocks xmlns:a="http://schemas.openxmlformats.org/drawingml/2006/main" noChangeAspect="1"/>
                                   </wp:cNvGraphicFramePr>
@@ -1676,7 +2178,7 @@
                                           <pic:cNvPicPr/>
                                         </pic:nvPicPr>
                                         <pic:blipFill>
-                                          <a:blip r:embed="rId22"/>
+                                          <a:blip r:embed="rId27"/>
                                           <a:stretch>
                                             <a:fillRect/>
                                           </a:stretch>
@@ -1711,7 +2213,7 @@
                                 <wp:inline distT="0" distB="0" distL="0" distR="0" wp14:anchorId="3D4BC21B" wp14:editId="2382BDC1">
                                   <wp:extent cx="1352550" cy="161316"/>
                                   <wp:effectExtent l="0" t="0" r="0" b="0"/>
-                                  <wp:docPr id="868216833" name="Obrázek 1"/>
+                                  <wp:docPr id="1175693783" name="Obrázek 1175693783"/>
                                   <wp:cNvGraphicFramePr>
                                     <a:graphicFrameLocks xmlns:a="http://schemas.openxmlformats.org/drawingml/2006/main" noChangeAspect="1"/>
                                   </wp:cNvGraphicFramePr>
@@ -1723,7 +2225,7 @@
                                           <pic:cNvPicPr/>
                                         </pic:nvPicPr>
                                         <pic:blipFill>
-                                          <a:blip r:embed="rId23"/>
+                                          <a:blip r:embed="rId28"/>
                                           <a:stretch>
                                             <a:fillRect/>
                                           </a:stretch>
@@ -1758,7 +2260,7 @@
                                 <wp:inline distT="0" distB="0" distL="0" distR="0" wp14:anchorId="4C1CC7D9" wp14:editId="2FD31873">
                                   <wp:extent cx="1418240" cy="171450"/>
                                   <wp:effectExtent l="0" t="0" r="0" b="0"/>
-                                  <wp:docPr id="1655372138" name="Obrázek 1"/>
+                                  <wp:docPr id="1349061382" name="Obrázek 1349061382"/>
                                   <wp:cNvGraphicFramePr>
                                     <a:graphicFrameLocks xmlns:a="http://schemas.openxmlformats.org/drawingml/2006/main" noChangeAspect="1"/>
                                   </wp:cNvGraphicFramePr>
@@ -1770,7 +2272,7 @@
                                           <pic:cNvPicPr/>
                                         </pic:nvPicPr>
                                         <pic:blipFill>
-                                          <a:blip r:embed="rId24"/>
+                                          <a:blip r:embed="rId29"/>
                                           <a:stretch>
                                             <a:fillRect/>
                                           </a:stretch>
@@ -1805,7 +2307,7 @@
                                 <wp:inline distT="0" distB="0" distL="0" distR="0" wp14:anchorId="3C2C8F75" wp14:editId="44F65168">
                                   <wp:extent cx="990600" cy="198212"/>
                                   <wp:effectExtent l="0" t="0" r="0" b="0"/>
-                                  <wp:docPr id="1992547316" name="Obrázek 1"/>
+                                  <wp:docPr id="1379299296" name="Obrázek 1379299296"/>
                                   <wp:cNvGraphicFramePr>
                                     <a:graphicFrameLocks xmlns:a="http://schemas.openxmlformats.org/drawingml/2006/main" noChangeAspect="1"/>
                                   </wp:cNvGraphicFramePr>
@@ -1817,7 +2319,7 @@
                                           <pic:cNvPicPr/>
                                         </pic:nvPicPr>
                                         <pic:blipFill>
-                                          <a:blip r:embed="rId25"/>
+                                          <a:blip r:embed="rId30"/>
                                           <a:stretch>
                                             <a:fillRect/>
                                           </a:stretch>
@@ -1873,7 +2375,7 @@
                                 <wp:inline distT="0" distB="0" distL="0" distR="0" wp14:anchorId="4427E0BD" wp14:editId="2F72E111">
                                   <wp:extent cx="2266950" cy="402150"/>
                                   <wp:effectExtent l="0" t="0" r="0" b="0"/>
-                                  <wp:docPr id="746034169" name="Obrázek 1"/>
+                                  <wp:docPr id="736496846" name="Obrázek 736496846"/>
                                   <wp:cNvGraphicFramePr>
                                     <a:graphicFrameLocks xmlns:a="http://schemas.openxmlformats.org/drawingml/2006/main" noChangeAspect="1"/>
                                   </wp:cNvGraphicFramePr>
@@ -1885,7 +2387,7 @@
                                           <pic:cNvPicPr/>
                                         </pic:nvPicPr>
                                         <pic:blipFill>
-                                          <a:blip r:embed="rId26"/>
+                                          <a:blip r:embed="rId31"/>
                                           <a:stretch>
                                             <a:fillRect/>
                                           </a:stretch>
@@ -1909,7 +2411,7 @@
                         </w:txbxContent>
                       </wps:txbx>
                       <wps:bodyPr rot="0" vert="horz" wrap="square" lIns="91440" tIns="45720" rIns="91440" bIns="45720" anchor="t" anchorCtr="0">
-                        <a:spAutoFit/>
+                        <a:noAutofit/>
                       </wps:bodyPr>
                     </wps:wsp>
                   </a:graphicData>
@@ -1918,15 +2420,15 @@
                   <wp14:pctWidth>0</wp14:pctWidth>
                 </wp14:sizeRelH>
                 <wp14:sizeRelV relativeFrom="margin">
-                  <wp14:pctHeight>20000</wp14:pctHeight>
+                  <wp14:pctHeight>0</wp14:pctHeight>
                 </wp14:sizeRelV>
               </wp:anchor>
             </w:drawing>
           </mc:Choice>
           <mc:Fallback>
             <w:pict>
-              <v:shape w14:anchorId="0B02AB9F" id="_x0000_s1029" type="#_x0000_t202" style="position:absolute;margin-left:31.5pt;margin-top:21.75pt;width:247.5pt;height:110.6pt;z-index:251659264;visibility:visible;mso-wrap-style:square;mso-width-percent:0;mso-height-percent:200;mso-wrap-distance-left:9pt;mso-wrap-distance-top:3.6pt;mso-wrap-distance-right:9pt;mso-wrap-distance-bottom:3.6pt;mso-position-horizontal:absolute;mso-position-horizontal-relative:text;mso-position-vertical:absolute;mso-position-vertical-relative:text;mso-width-percent:0;mso-height-percent:200;mso-width-relative:margin;mso-height-relative:margin;v-text-anchor:top" o:gfxdata="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" strokecolor="black [3213]">
-                <v:textbox style="mso-fit-shape-to-text:t">
+              <v:shape w14:anchorId="0B02AB9F" id="_x0000_s1030" type="#_x0000_t202" style="position:absolute;margin-left:.75pt;margin-top:3.75pt;width:276.75pt;height:507.25pt;z-index:251659264;visibility:visible;mso-wrap-style:square;mso-width-percent:0;mso-height-percent:0;mso-wrap-distance-left:9pt;mso-wrap-distance-top:3.6pt;mso-wrap-distance-right:9pt;mso-wrap-distance-bottom:3.6pt;mso-position-horizontal:absolute;mso-position-horizontal-relative:text;mso-position-vertical:absolute;mso-position-vertical-relative:text;mso-width-percent:0;mso-height-percent:0;mso-width-relative:margin;mso-height-relative:margin;v-text-anchor:top" o:gfxdata="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" strokecolor="black [3213]">
+                <v:textbox>
                   <w:txbxContent>
                     <w:p>
                       <w:pPr>
@@ -1971,7 +2473,7 @@
                           <wp:inline distT="0" distB="0" distL="0" distR="0" wp14:anchorId="37907372" wp14:editId="08F92AD7">
                             <wp:extent cx="638175" cy="145407"/>
                             <wp:effectExtent l="0" t="0" r="0" b="7620"/>
-                            <wp:docPr id="534104363" name="Obrázek 1"/>
+                            <wp:docPr id="1166553809" name="Obrázek 1166553809"/>
                             <wp:cNvGraphicFramePr>
                               <a:graphicFrameLocks xmlns:a="http://schemas.openxmlformats.org/drawingml/2006/main" noChangeAspect="1"/>
                             </wp:cNvGraphicFramePr>
@@ -1983,7 +2485,7 @@
                                     <pic:cNvPicPr/>
                                   </pic:nvPicPr>
                                   <pic:blipFill>
-                                    <a:blip r:embed="rId13"/>
+                                    <a:blip r:embed="rId18"/>
                                     <a:stretch>
                                       <a:fillRect/>
                                     </a:stretch>
@@ -2024,7 +2526,7 @@
                           <wp:inline distT="0" distB="0" distL="0" distR="0" wp14:anchorId="12CD8C36" wp14:editId="5C9C1A2F">
                             <wp:extent cx="1286435" cy="133350"/>
                             <wp:effectExtent l="0" t="0" r="9525" b="0"/>
-                            <wp:docPr id="942625104" name="Obrázek 1"/>
+                            <wp:docPr id="1443075316" name="Obrázek 1443075316"/>
                             <wp:cNvGraphicFramePr>
                               <a:graphicFrameLocks xmlns:a="http://schemas.openxmlformats.org/drawingml/2006/main" noChangeAspect="1"/>
                             </wp:cNvGraphicFramePr>
@@ -2036,7 +2538,7 @@
                                     <pic:cNvPicPr/>
                                   </pic:nvPicPr>
                                   <pic:blipFill>
-                                    <a:blip r:embed="rId14"/>
+                                    <a:blip r:embed="rId19"/>
                                     <a:stretch>
                                       <a:fillRect/>
                                     </a:stretch>
@@ -2077,7 +2579,7 @@
                           <wp:inline distT="0" distB="0" distL="0" distR="0" wp14:anchorId="165FA9AC" wp14:editId="151E164B">
                             <wp:extent cx="628650" cy="142028"/>
                             <wp:effectExtent l="0" t="0" r="0" b="0"/>
-                            <wp:docPr id="1082993213" name="Obrázek 1"/>
+                            <wp:docPr id="1915387759" name="Obrázek 1915387759"/>
                             <wp:cNvGraphicFramePr>
                               <a:graphicFrameLocks xmlns:a="http://schemas.openxmlformats.org/drawingml/2006/main" noChangeAspect="1"/>
                             </wp:cNvGraphicFramePr>
@@ -2089,7 +2591,7 @@
                                     <pic:cNvPicPr/>
                                   </pic:nvPicPr>
                                   <pic:blipFill>
-                                    <a:blip r:embed="rId15"/>
+                                    <a:blip r:embed="rId20"/>
                                     <a:stretch>
                                       <a:fillRect/>
                                     </a:stretch>
@@ -2124,7 +2626,7 @@
                           <wp:inline distT="0" distB="0" distL="0" distR="0" wp14:anchorId="5C141B81" wp14:editId="52756A47">
                             <wp:extent cx="1231566" cy="190500"/>
                             <wp:effectExtent l="0" t="0" r="6985" b="0"/>
-                            <wp:docPr id="1933720154" name="Obrázek 1"/>
+                            <wp:docPr id="1974213" name="Obrázek 1974213"/>
                             <wp:cNvGraphicFramePr>
                               <a:graphicFrameLocks xmlns:a="http://schemas.openxmlformats.org/drawingml/2006/main" noChangeAspect="1"/>
                             </wp:cNvGraphicFramePr>
@@ -2136,7 +2638,7 @@
                                     <pic:cNvPicPr/>
                                   </pic:nvPicPr>
                                   <pic:blipFill>
-                                    <a:blip r:embed="rId16"/>
+                                    <a:blip r:embed="rId21"/>
                                     <a:stretch>
                                       <a:fillRect/>
                                     </a:stretch>
@@ -2164,7 +2666,7 @@
                           <wp:inline distT="0" distB="0" distL="0" distR="0" wp14:anchorId="6B4CD28C" wp14:editId="7ED9EA00">
                             <wp:extent cx="1339491" cy="342900"/>
                             <wp:effectExtent l="0" t="0" r="0" b="0"/>
-                            <wp:docPr id="1770391608" name="Obrázek 1"/>
+                            <wp:docPr id="2006505561" name="Obrázek 2006505561"/>
                             <wp:cNvGraphicFramePr>
                               <a:graphicFrameLocks xmlns:a="http://schemas.openxmlformats.org/drawingml/2006/main" noChangeAspect="1"/>
                             </wp:cNvGraphicFramePr>
@@ -2176,7 +2678,7 @@
                                     <pic:cNvPicPr/>
                                   </pic:nvPicPr>
                                   <pic:blipFill>
-                                    <a:blip r:embed="rId17"/>
+                                    <a:blip r:embed="rId22"/>
                                     <a:stretch>
                                       <a:fillRect/>
                                     </a:stretch>
@@ -2211,7 +2713,7 @@
                           <wp:inline distT="0" distB="0" distL="0" distR="0" wp14:anchorId="0F430BE7" wp14:editId="37129E15">
                             <wp:extent cx="581500" cy="314325"/>
                             <wp:effectExtent l="0" t="0" r="9525" b="0"/>
-                            <wp:docPr id="1263491671" name="Obrázek 1"/>
+                            <wp:docPr id="588969038" name="Obrázek 588969038"/>
                             <wp:cNvGraphicFramePr>
                               <a:graphicFrameLocks xmlns:a="http://schemas.openxmlformats.org/drawingml/2006/main" noChangeAspect="1"/>
                             </wp:cNvGraphicFramePr>
@@ -2223,7 +2725,7 @@
                                     <pic:cNvPicPr/>
                                   </pic:nvPicPr>
                                   <pic:blipFill>
-                                    <a:blip r:embed="rId18"/>
+                                    <a:blip r:embed="rId23"/>
                                     <a:stretch>
                                       <a:fillRect/>
                                     </a:stretch>
@@ -2258,7 +2760,7 @@
                           <wp:inline distT="0" distB="0" distL="0" distR="0" wp14:anchorId="00A0D638" wp14:editId="39F72AF1">
                             <wp:extent cx="2428875" cy="410063"/>
                             <wp:effectExtent l="0" t="0" r="0" b="9525"/>
-                            <wp:docPr id="2094885859" name="Obrázek 1"/>
+                            <wp:docPr id="690752446" name="Obrázek 690752446"/>
                             <wp:cNvGraphicFramePr>
                               <a:graphicFrameLocks xmlns:a="http://schemas.openxmlformats.org/drawingml/2006/main" noChangeAspect="1"/>
                             </wp:cNvGraphicFramePr>
@@ -2270,7 +2772,7 @@
                                     <pic:cNvPicPr/>
                                   </pic:nvPicPr>
                                   <pic:blipFill>
-                                    <a:blip r:embed="rId19"/>
+                                    <a:blip r:embed="rId24"/>
                                     <a:stretch>
                                       <a:fillRect/>
                                     </a:stretch>
@@ -2305,7 +2807,7 @@
                           <wp:inline distT="0" distB="0" distL="0" distR="0" wp14:anchorId="5AFAA91D" wp14:editId="33F21806">
                             <wp:extent cx="800100" cy="188259"/>
                             <wp:effectExtent l="0" t="0" r="0" b="2540"/>
-                            <wp:docPr id="372849917" name="Obrázek 1"/>
+                            <wp:docPr id="2147020809" name="Obrázek 2147020809"/>
                             <wp:cNvGraphicFramePr>
                               <a:graphicFrameLocks xmlns:a="http://schemas.openxmlformats.org/drawingml/2006/main" noChangeAspect="1"/>
                             </wp:cNvGraphicFramePr>
@@ -2317,7 +2819,7 @@
                                     <pic:cNvPicPr/>
                                   </pic:nvPicPr>
                                   <pic:blipFill>
-                                    <a:blip r:embed="rId20"/>
+                                    <a:blip r:embed="rId25"/>
                                     <a:stretch>
                                       <a:fillRect/>
                                     </a:stretch>
@@ -2391,7 +2893,7 @@
                           <wp:inline distT="0" distB="0" distL="0" distR="0" wp14:anchorId="269F01C6" wp14:editId="3354C8F1">
                             <wp:extent cx="638175" cy="414667"/>
                             <wp:effectExtent l="0" t="0" r="0" b="4445"/>
-                            <wp:docPr id="1768242486" name="Obrázek 1"/>
+                            <wp:docPr id="1480172910" name="Obrázek 1480172910"/>
                             <wp:cNvGraphicFramePr>
                               <a:graphicFrameLocks xmlns:a="http://schemas.openxmlformats.org/drawingml/2006/main" noChangeAspect="1"/>
                             </wp:cNvGraphicFramePr>
@@ -2403,7 +2905,7 @@
                                     <pic:cNvPicPr/>
                                   </pic:nvPicPr>
                                   <pic:blipFill>
-                                    <a:blip r:embed="rId21"/>
+                                    <a:blip r:embed="rId26"/>
                                     <a:stretch>
                                       <a:fillRect/>
                                     </a:stretch>
@@ -2473,7 +2975,7 @@
                           <wp:inline distT="0" distB="0" distL="0" distR="0" wp14:anchorId="353F16D0" wp14:editId="41F40546">
                             <wp:extent cx="695325" cy="390060"/>
                             <wp:effectExtent l="0" t="0" r="0" b="0"/>
-                            <wp:docPr id="704460974" name="Obrázek 1"/>
+                            <wp:docPr id="1419344830" name="Obrázek 1419344830"/>
                             <wp:cNvGraphicFramePr>
                               <a:graphicFrameLocks xmlns:a="http://schemas.openxmlformats.org/drawingml/2006/main" noChangeAspect="1"/>
                             </wp:cNvGraphicFramePr>
@@ -2485,7 +2987,7 @@
                                     <pic:cNvPicPr/>
                                   </pic:nvPicPr>
                                   <pic:blipFill>
-                                    <a:blip r:embed="rId22"/>
+                                    <a:blip r:embed="rId27"/>
                                     <a:stretch>
                                       <a:fillRect/>
                                     </a:stretch>
@@ -2520,7 +3022,7 @@
                           <wp:inline distT="0" distB="0" distL="0" distR="0" wp14:anchorId="3D4BC21B" wp14:editId="2382BDC1">
                             <wp:extent cx="1352550" cy="161316"/>
                             <wp:effectExtent l="0" t="0" r="0" b="0"/>
-                            <wp:docPr id="868216833" name="Obrázek 1"/>
+                            <wp:docPr id="1175693783" name="Obrázek 1175693783"/>
                             <wp:cNvGraphicFramePr>
                               <a:graphicFrameLocks xmlns:a="http://schemas.openxmlformats.org/drawingml/2006/main" noChangeAspect="1"/>
                             </wp:cNvGraphicFramePr>
@@ -2532,7 +3034,7 @@
                                     <pic:cNvPicPr/>
                                   </pic:nvPicPr>
                                   <pic:blipFill>
-                                    <a:blip r:embed="rId23"/>
+                                    <a:blip r:embed="rId28"/>
                                     <a:stretch>
                                       <a:fillRect/>
                                     </a:stretch>
@@ -2567,7 +3069,7 @@
                           <wp:inline distT="0" distB="0" distL="0" distR="0" wp14:anchorId="4C1CC7D9" wp14:editId="2FD31873">
                             <wp:extent cx="1418240" cy="171450"/>
                             <wp:effectExtent l="0" t="0" r="0" b="0"/>
-                            <wp:docPr id="1655372138" name="Obrázek 1"/>
+                            <wp:docPr id="1349061382" name="Obrázek 1349061382"/>
                             <wp:cNvGraphicFramePr>
                               <a:graphicFrameLocks xmlns:a="http://schemas.openxmlformats.org/drawingml/2006/main" noChangeAspect="1"/>
                             </wp:cNvGraphicFramePr>
@@ -2579,7 +3081,7 @@
                                     <pic:cNvPicPr/>
                                   </pic:nvPicPr>
                                   <pic:blipFill>
-                                    <a:blip r:embed="rId24"/>
+                                    <a:blip r:embed="rId29"/>
                                     <a:stretch>
                                       <a:fillRect/>
                                     </a:stretch>
@@ -2614,7 +3116,7 @@
                           <wp:inline distT="0" distB="0" distL="0" distR="0" wp14:anchorId="3C2C8F75" wp14:editId="44F65168">
                             <wp:extent cx="990600" cy="198212"/>
                             <wp:effectExtent l="0" t="0" r="0" b="0"/>
-                            <wp:docPr id="1992547316" name="Obrázek 1"/>
+                            <wp:docPr id="1379299296" name="Obrázek 1379299296"/>
                             <wp:cNvGraphicFramePr>
                               <a:graphicFrameLocks xmlns:a="http://schemas.openxmlformats.org/drawingml/2006/main" noChangeAspect="1"/>
                             </wp:cNvGraphicFramePr>
@@ -2626,7 +3128,7 @@
                                     <pic:cNvPicPr/>
                                   </pic:nvPicPr>
                                   <pic:blipFill>
-                                    <a:blip r:embed="rId25"/>
+                                    <a:blip r:embed="rId30"/>
                                     <a:stretch>
                                       <a:fillRect/>
                                     </a:stretch>
@@ -2682,7 +3184,7 @@
                           <wp:inline distT="0" distB="0" distL="0" distR="0" wp14:anchorId="4427E0BD" wp14:editId="2F72E111">
                             <wp:extent cx="2266950" cy="402150"/>
                             <wp:effectExtent l="0" t="0" r="0" b="0"/>
-                            <wp:docPr id="746034169" name="Obrázek 1"/>
+                            <wp:docPr id="736496846" name="Obrázek 736496846"/>
                             <wp:cNvGraphicFramePr>
                               <a:graphicFrameLocks xmlns:a="http://schemas.openxmlformats.org/drawingml/2006/main" noChangeAspect="1"/>
                             </wp:cNvGraphicFramePr>
@@ -2694,7 +3196,7 @@
                                     <pic:cNvPicPr/>
                                   </pic:nvPicPr>
                                   <pic:blipFill>
-                                    <a:blip r:embed="rId26"/>
+                                    <a:blip r:embed="rId31"/>
                                     <a:stretch>
                                       <a:fillRect/>
                                     </a:stretch>
@@ -2723,54 +3225,8 @@
           </mc:Fallback>
         </mc:AlternateContent>
       </w:r>
-      <w:r>
-        <w:rPr>
-          <w:noProof/>
-        </w:rPr>
-        <w:drawing>
-          <wp:inline distT="0" distB="0" distL="0" distR="0" wp14:anchorId="0B528C5B" wp14:editId="49F796E7">
-            <wp:extent cx="3838575" cy="3896110"/>
-            <wp:effectExtent l="0" t="0" r="0" b="9525"/>
-            <wp:docPr id="581388012" name="Obrázek 1"/>
-            <wp:cNvGraphicFramePr>
-              <a:graphicFrameLocks xmlns:a="http://schemas.openxmlformats.org/drawingml/2006/main" noChangeAspect="1"/>
-            </wp:cNvGraphicFramePr>
-            <a:graphic xmlns:a="http://schemas.openxmlformats.org/drawingml/2006/main">
-              <a:graphicData uri="http://schemas.openxmlformats.org/drawingml/2006/picture">
-                <pic:pic xmlns:pic="http://schemas.openxmlformats.org/drawingml/2006/picture">
-                  <pic:nvPicPr>
-                    <pic:cNvPr id="581388012" name=""/>
-                    <pic:cNvPicPr/>
-                  </pic:nvPicPr>
-                  <pic:blipFill rotWithShape="1">
-                    <a:blip r:embed="rId27"/>
-                    <a:srcRect l="1476"/>
-                    <a:stretch/>
-                  </pic:blipFill>
-                  <pic:spPr bwMode="auto">
-                    <a:xfrm>
-                      <a:off x="0" y="0"/>
-                      <a:ext cx="3879733" cy="3937885"/>
-                    </a:xfrm>
-                    <a:prstGeom prst="rect">
-                      <a:avLst/>
-                    </a:prstGeom>
-                    <a:ln>
-                      <a:noFill/>
-                    </a:ln>
-                    <a:extLst>
-                      <a:ext uri="{53640926-AAD7-44D8-BBD7-CCE9431645EC}">
-                        <a14:shadowObscured xmlns:a14="http://schemas.microsoft.com/office/drawing/2010/main"/>
-                      </a:ext>
-                    </a:extLst>
-                  </pic:spPr>
-                </pic:pic>
-              </a:graphicData>
-            </a:graphic>
-          </wp:inline>
-        </w:drawing>
-      </w:r>
     </w:p>
+    <w:p/>
     <w:sectPr>
       <w:pgSz w:w="11906" w:h="16838"/>
       <w:pgMar w:top="0" w:right="0" w:bottom="0" w:left="0" w:header="708" w:footer="708" w:gutter="0"/>
@@ -3192,6 +3648,7 @@
   <w:style w:type="character" w:default="1" w:styleId="Standardnpsmoodstavce">
     <w:name w:val="Default Paragraph Font"/>
     <w:uiPriority w:val="1"/>
+    <w:semiHidden/>
     <w:unhideWhenUsed/>
   </w:style>
   <w:style w:type="table" w:default="1" w:styleId="Normlntabulka">

</xml_diff>